<commit_message>
aktualizacja analizy oraz dodanie wymagan funkcyjnych
</commit_message>
<xml_diff>
--- a/PracaInzV2/GrzegorzMalarski_wstęp.docx
+++ b/PracaInzV2/GrzegorzMalarski_wstęp.docx
@@ -1,6 +1,6 @@
 
 <file path=word/document.xml><?xml version="1.0" encoding="utf-8"?>
-<w:document xmlns:wpc="http://schemas.microsoft.com/office/word/2010/wordprocessingCanvas" xmlns:cx="http://schemas.microsoft.com/office/drawing/2014/chartex" xmlns:cx1="http://schemas.microsoft.com/office/drawing/2015/9/8/chartex" xmlns:cx2="http://schemas.microsoft.com/office/drawing/2015/10/21/chartex" xmlns:cx3="http://schemas.microsoft.com/office/drawing/2016/5/9/chartex" xmlns:cx4="http://schemas.microsoft.com/office/drawing/2016/5/10/chartex" xmlns:cx5="http://schemas.microsoft.com/office/drawing/2016/5/11/chartex" xmlns:cx6="http://schemas.microsoft.com/office/drawing/2016/5/12/chartex" xmlns:cx7="http://schemas.microsoft.com/office/drawing/2016/5/13/chartex" xmlns:cx8="http://schemas.microsoft.com/office/drawing/2016/5/14/chartex" xmlns:mc="http://schemas.openxmlformats.org/markup-compatibility/2006" xmlns:aink="http://schemas.microsoft.com/office/drawing/2016/ink" xmlns:am3d="http://schemas.microsoft.com/office/drawing/2017/model3d" xmlns:o="urn:schemas-microsoft-com:office:office" xmlns:r="http://schemas.openxmlformats.org/officeDocument/2006/relationships" xmlns:m="http://schemas.openxmlformats.org/officeDocument/2006/math" xmlns:v="urn:schemas-microsoft-com:vml" xmlns:wp14="http://schemas.microsoft.com/office/word/2010/wordprocessingDrawing" xmlns:wp="http://schemas.openxmlformats.org/drawingml/2006/wordprocessingDrawing" xmlns:w10="urn:schemas-microsoft-com:office:word" xmlns:w="http://schemas.openxmlformats.org/wordprocessingml/2006/main" xmlns:w14="http://schemas.microsoft.com/office/word/2010/wordml" xmlns:w15="http://schemas.microsoft.com/office/word/2012/wordml" xmlns:w16cid="http://schemas.microsoft.com/office/word/2016/wordml/cid" xmlns:w16se="http://schemas.microsoft.com/office/word/2015/wordml/symex" xmlns:wpg="http://schemas.microsoft.com/office/word/2010/wordprocessingGroup" xmlns:wpi="http://schemas.microsoft.com/office/word/2010/wordprocessingInk" xmlns:wne="http://schemas.microsoft.com/office/word/2006/wordml" xmlns:wps="http://schemas.microsoft.com/office/word/2010/wordprocessingShape" mc:Ignorable="w14 w15 w16se w16cid wp14">
+<w:document xmlns:wpc="http://schemas.microsoft.com/office/word/2010/wordprocessingCanvas" xmlns:cx="http://schemas.microsoft.com/office/drawing/2014/chartex" xmlns:cx1="http://schemas.microsoft.com/office/drawing/2015/9/8/chartex" xmlns:cx2="http://schemas.microsoft.com/office/drawing/2015/10/21/chartex" xmlns:cx3="http://schemas.microsoft.com/office/drawing/2016/5/9/chartex" xmlns:cx4="http://schemas.microsoft.com/office/drawing/2016/5/10/chartex" xmlns:cx5="http://schemas.microsoft.com/office/drawing/2016/5/11/chartex" xmlns:cx6="http://schemas.microsoft.com/office/drawing/2016/5/12/chartex" xmlns:cx7="http://schemas.microsoft.com/office/drawing/2016/5/13/chartex" xmlns:cx8="http://schemas.microsoft.com/office/drawing/2016/5/14/chartex" xmlns:mc="http://schemas.openxmlformats.org/markup-compatibility/2006" xmlns:aink="http://schemas.microsoft.com/office/drawing/2016/ink" xmlns:am3d="http://schemas.microsoft.com/office/drawing/2017/model3d" xmlns:o="urn:schemas-microsoft-com:office:office" xmlns:r="http://schemas.openxmlformats.org/officeDocument/2006/relationships" xmlns:m="http://schemas.openxmlformats.org/officeDocument/2006/math" xmlns:v="urn:schemas-microsoft-com:vml" xmlns:wp14="http://schemas.microsoft.com/office/word/2010/wordprocessingDrawing" xmlns:wp="http://schemas.openxmlformats.org/drawingml/2006/wordprocessingDrawing" xmlns:w10="urn:schemas-microsoft-com:office:word" xmlns:w="http://schemas.openxmlformats.org/wordprocessingml/2006/main" xmlns:w14="http://schemas.microsoft.com/office/word/2010/wordml" xmlns:w15="http://schemas.microsoft.com/office/word/2012/wordml" xmlns:w16cex="http://schemas.microsoft.com/office/word/2018/wordml/cex" xmlns:w16cid="http://schemas.microsoft.com/office/word/2016/wordml/cid" xmlns:w16="http://schemas.microsoft.com/office/word/2018/wordml" xmlns:w16se="http://schemas.microsoft.com/office/word/2015/wordml/symex" xmlns:wpg="http://schemas.microsoft.com/office/word/2010/wordprocessingGroup" xmlns:wpi="http://schemas.microsoft.com/office/word/2010/wordprocessingInk" xmlns:wne="http://schemas.microsoft.com/office/word/2006/wordml" xmlns:wps="http://schemas.microsoft.com/office/word/2010/wordprocessingShape" mc:Ignorable="w14 w15 w16se w16cid w16 w16cex wp14">
   <w:body>
     <w:p>
       <w:pPr>
@@ -1586,7 +1586,7 @@
         <w:pStyle w:val="ListParagraph"/>
         <w:numPr>
           <w:ilvl w:val="1"/>
-          <w:numId w:val="5"/>
+          <w:numId w:val="7"/>
         </w:numPr>
         <w:rPr>
           <w:rFonts w:ascii="Arial" w:hAnsi="Arial" w:cs="Arial"/>
@@ -1617,7 +1617,87 @@
         <w:rPr>
           <w:rFonts w:ascii="Arial" w:hAnsi="Arial" w:cs="Arial"/>
         </w:rPr>
-        <w:t>Każdy trening składa się z ćwiczenia które może być wykonywane w różny sposób, w zależności od preferencji oraz</w:t>
+        <w:t xml:space="preserve">Aplikacja będzie dostępna tylko dla zarejetrowanych osób. Po zalogowanie do systemu użytkownik </w:t>
+      </w:r>
+      <w:r>
+        <w:rPr>
+          <w:rFonts w:ascii="Arial" w:hAnsi="Arial" w:cs="Arial"/>
+        </w:rPr>
+        <w:t>ma możliwość stworzenia nowego treningu z</w:t>
+      </w:r>
+      <w:r>
+        <w:rPr>
+          <w:rFonts w:ascii="Arial" w:hAnsi="Arial" w:cs="Arial"/>
+        </w:rPr>
+        <w:t xml:space="preserve"> isteniejacych w bazie ćwiczeń </w:t>
+      </w:r>
+    </w:p>
+    <w:p>
+      <w:pPr>
+        <w:rPr>
+          <w:rFonts w:ascii="Arial" w:hAnsi="Arial" w:cs="Arial"/>
+        </w:rPr>
+      </w:pPr>
+      <w:r>
+        <w:rPr>
+          <w:rFonts w:ascii="Arial" w:hAnsi="Arial" w:cs="Arial"/>
+        </w:rPr>
+        <w:t>jak i rownież może utworzyć nowe ćwiczenia</w:t>
+      </w:r>
+      <w:r>
+        <w:rPr>
+          <w:rFonts w:ascii="Arial" w:hAnsi="Arial" w:cs="Arial"/>
+        </w:rPr>
+        <w:t xml:space="preserve">. </w:t>
+      </w:r>
+    </w:p>
+    <w:p>
+      <w:pPr>
+        <w:rPr>
+          <w:rFonts w:ascii="Arial" w:hAnsi="Arial" w:cs="Arial"/>
+        </w:rPr>
+      </w:pPr>
+      <w:r>
+        <w:rPr>
+          <w:rFonts w:ascii="Arial" w:hAnsi="Arial" w:cs="Arial"/>
+        </w:rPr>
+        <w:t>Każdy trening składa się z ćwicze</w:t>
+      </w:r>
+      <w:r>
+        <w:rPr>
+          <w:rFonts w:ascii="Arial" w:hAnsi="Arial" w:cs="Arial"/>
+        </w:rPr>
+        <w:t>ń</w:t>
+      </w:r>
+      <w:r>
+        <w:rPr>
+          <w:rFonts w:ascii="Arial" w:hAnsi="Arial" w:cs="Arial"/>
+        </w:rPr>
+        <w:t xml:space="preserve"> któr</w:t>
+      </w:r>
+      <w:r>
+        <w:rPr>
+          <w:rFonts w:ascii="Arial" w:hAnsi="Arial" w:cs="Arial"/>
+        </w:rPr>
+        <w:t>ych sposób</w:t>
+      </w:r>
+      <w:r>
+        <w:rPr>
+          <w:rFonts w:ascii="Arial" w:hAnsi="Arial" w:cs="Arial"/>
+        </w:rPr>
+        <w:t xml:space="preserve"> wykon</w:t>
+      </w:r>
+      <w:r>
+        <w:rPr>
+          <w:rFonts w:ascii="Arial" w:hAnsi="Arial" w:cs="Arial"/>
+        </w:rPr>
+        <w:t>ania może się róznić</w:t>
+      </w:r>
+      <w:r>
+        <w:rPr>
+          <w:rFonts w:ascii="Arial" w:hAnsi="Arial" w:cs="Arial"/>
+        </w:rPr>
+        <w:t xml:space="preserve"> w zależności od preferencji oraz</w:t>
       </w:r>
       <w:r>
         <w:rPr>
@@ -1647,50 +1727,166 @@
         <w:rPr>
           <w:rFonts w:ascii="Arial" w:hAnsi="Arial" w:cs="Arial"/>
         </w:rPr>
+        <w:t>Ćwiczenia są przypisane do konkretnych kategorii oraz podzielone na poziomy tródności. Wszystkie ćwiczenia zawierają opis wykonania lub link do materiału wideo z instruktarzem. Użytkownik posiada też opcję dodania własnych notatek.</w:t>
+      </w:r>
+    </w:p>
+    <w:p>
+      <w:pPr>
+        <w:rPr>
+          <w:rFonts w:ascii="Arial" w:hAnsi="Arial" w:cs="Arial"/>
+        </w:rPr>
+      </w:pPr>
+      <w:r>
+        <w:rPr>
+          <w:rFonts w:ascii="Arial" w:hAnsi="Arial" w:cs="Arial"/>
+        </w:rPr>
+        <w:t xml:space="preserve">Następnym krokiem jest swtorzenie kalendarza na dany miesiąc, </w:t>
+      </w:r>
+      <w:r>
+        <w:rPr>
+          <w:rFonts w:ascii="Arial" w:hAnsi="Arial" w:cs="Arial"/>
+        </w:rPr>
+        <w:t xml:space="preserve">można </w:t>
+      </w:r>
+      <w:r>
+        <w:rPr>
+          <w:rFonts w:ascii="Arial" w:hAnsi="Arial" w:cs="Arial"/>
+        </w:rPr>
+        <w:t xml:space="preserve">będzie go </w:t>
+      </w:r>
+      <w:r>
+        <w:rPr>
+          <w:rFonts w:ascii="Arial" w:hAnsi="Arial" w:cs="Arial"/>
+        </w:rPr>
+        <w:t>wyświetlić w dwoch wersjach widokowych tygodniowej lub miesięcznej</w:t>
+      </w:r>
+      <w:r>
+        <w:rPr>
+          <w:rFonts w:ascii="Arial" w:hAnsi="Arial" w:cs="Arial"/>
+        </w:rPr>
+        <w:t>. Dostępna jest również możliwość dodania notatek na temat aktywności fizycznych wykonywanych w tym okresie.</w:t>
+      </w:r>
+    </w:p>
+    <w:p>
+      <w:pPr>
+        <w:rPr>
+          <w:rFonts w:ascii="Arial" w:hAnsi="Arial" w:cs="Arial"/>
+        </w:rPr>
+      </w:pPr>
+      <w:r>
+        <w:rPr>
+          <w:rFonts w:ascii="Arial" w:hAnsi="Arial" w:cs="Arial"/>
+        </w:rPr>
+        <w:t>Mając</w:t>
+      </w:r>
+      <w:r>
+        <w:rPr>
+          <w:rFonts w:ascii="Arial" w:hAnsi="Arial" w:cs="Arial"/>
+        </w:rPr>
+        <w:t xml:space="preserve"> dostępny kalendarz </w:t>
+      </w:r>
+      <w:r>
+        <w:rPr>
+          <w:rFonts w:ascii="Arial" w:hAnsi="Arial" w:cs="Arial"/>
+        </w:rPr>
+        <w:t>pojawia się</w:t>
+      </w:r>
+      <w:r>
+        <w:rPr>
+          <w:rFonts w:ascii="Arial" w:hAnsi="Arial" w:cs="Arial"/>
+        </w:rPr>
+        <w:t xml:space="preserve"> możliw</w:t>
+      </w:r>
+      <w:r>
+        <w:rPr>
+          <w:rFonts w:ascii="Arial" w:hAnsi="Arial" w:cs="Arial"/>
+        </w:rPr>
+        <w:t>ość</w:t>
+      </w:r>
+      <w:r>
+        <w:rPr>
+          <w:rFonts w:ascii="Arial" w:hAnsi="Arial" w:cs="Arial"/>
+        </w:rPr>
+        <w:t xml:space="preserve"> przypisani</w:t>
+      </w:r>
+      <w:r>
+        <w:rPr>
+          <w:rFonts w:ascii="Arial" w:hAnsi="Arial" w:cs="Arial"/>
+        </w:rPr>
+        <w:t>a</w:t>
+      </w:r>
+      <w:r>
+        <w:rPr>
+          <w:rFonts w:ascii="Arial" w:hAnsi="Arial" w:cs="Arial"/>
+        </w:rPr>
+        <w:t xml:space="preserve"> skomponowanego wcześniej </w:t>
+      </w:r>
+      <w:r>
+        <w:rPr>
+          <w:rFonts w:ascii="Arial" w:hAnsi="Arial" w:cs="Arial"/>
+        </w:rPr>
+        <w:t>trening</w:t>
+      </w:r>
+      <w:r>
+        <w:rPr>
+          <w:rFonts w:ascii="Arial" w:hAnsi="Arial" w:cs="Arial"/>
+        </w:rPr>
+        <w:t>u</w:t>
+      </w:r>
+      <w:r>
+        <w:rPr>
+          <w:rFonts w:ascii="Arial" w:hAnsi="Arial" w:cs="Arial"/>
+        </w:rPr>
+        <w:t xml:space="preserve"> do konkretnego dnia </w:t>
+      </w:r>
+      <w:r>
+        <w:rPr>
+          <w:rFonts w:ascii="Arial" w:hAnsi="Arial" w:cs="Arial"/>
+        </w:rPr>
+        <w:t>w danym miesiącu</w:t>
+      </w:r>
+      <w:r>
+        <w:rPr>
+          <w:rFonts w:ascii="Arial" w:hAnsi="Arial" w:cs="Arial"/>
+        </w:rPr>
+        <w:t>.</w:t>
+      </w:r>
+      <w:r>
+        <w:rPr>
+          <w:rFonts w:ascii="Arial" w:hAnsi="Arial" w:cs="Arial"/>
+        </w:rPr>
         <w:t xml:space="preserve"> </w:t>
       </w:r>
       <w:r>
         <w:rPr>
           <w:rFonts w:ascii="Arial" w:hAnsi="Arial" w:cs="Arial"/>
         </w:rPr>
-        <w:t>Użytkownik aplikacji po zalogowani</w:t>
-      </w:r>
-      <w:r>
-        <w:rPr>
-          <w:rFonts w:ascii="Arial" w:hAnsi="Arial" w:cs="Arial"/>
-        </w:rPr>
-        <w:t>u</w:t>
-      </w:r>
-      <w:r>
-        <w:rPr>
-          <w:rFonts w:ascii="Arial" w:hAnsi="Arial" w:cs="Arial"/>
-        </w:rPr>
-        <w:t xml:space="preserve"> na swoje konto ma możliwość stworzenia nowego treningu</w:t>
-      </w:r>
-      <w:r>
-        <w:rPr>
-          <w:rFonts w:ascii="Arial" w:hAnsi="Arial" w:cs="Arial"/>
-        </w:rPr>
-        <w:t xml:space="preserve"> z dostępnych w bazie lub utworzonych przez niego ćwiczeń, następnie może go przypisać do konkretnego dnia w kalendarzu.</w:t>
-      </w:r>
-      <w:r>
-        <w:rPr>
-          <w:rFonts w:ascii="Arial" w:hAnsi="Arial" w:cs="Arial"/>
-        </w:rPr>
-        <w:t xml:space="preserve"> Pomoże to w systematyczności oraz pozwoli zachować dane historyczne.</w:t>
-      </w:r>
-    </w:p>
-    <w:p>
-      <w:pPr>
-        <w:rPr>
-          <w:rFonts w:ascii="Arial" w:hAnsi="Arial" w:cs="Arial"/>
-        </w:rPr>
-      </w:pPr>
-      <w:r>
-        <w:rPr>
-          <w:rFonts w:ascii="Arial" w:hAnsi="Arial" w:cs="Arial"/>
-        </w:rPr>
-        <w:t xml:space="preserve">Po wykonaniu każdego treningu użytkownik powinien wprowadzić dane takie jak </w:t>
+        <w:t>P</w:t>
+      </w:r>
+      <w:r>
+        <w:rPr>
+          <w:rFonts w:ascii="Arial" w:hAnsi="Arial" w:cs="Arial"/>
+        </w:rPr>
+        <w:t xml:space="preserve">omoże to w systematyczności oraz pozwoli zachować dane historyczne.  </w:t>
+      </w:r>
+    </w:p>
+    <w:p>
+      <w:pPr>
+        <w:rPr>
+          <w:rFonts w:ascii="Arial" w:hAnsi="Arial" w:cs="Arial"/>
+        </w:rPr>
+      </w:pPr>
+      <w:r>
+        <w:rPr>
+          <w:rFonts w:ascii="Arial" w:hAnsi="Arial" w:cs="Arial"/>
+        </w:rPr>
+        <w:t>Po wykonaniu każdego treningu użytkownik powinien wprowadzić dane takie jak</w:t>
+      </w:r>
+      <w:r>
+        <w:rPr>
+          <w:rFonts w:ascii="Arial" w:hAnsi="Arial" w:cs="Arial"/>
+        </w:rPr>
+        <w:t>:</w:t>
       </w:r>
     </w:p>
     <w:p>
@@ -1721,8 +1917,61 @@
         <w:rPr>
           <w:rFonts w:ascii="Arial" w:hAnsi="Arial" w:cs="Arial"/>
         </w:rPr>
-        <w:t>, za pomocą których można stwierdzić czy wykonywany jest odpowiedni progres.</w:t>
-      </w:r>
+        <w:t>.</w:t>
+      </w:r>
+    </w:p>
+    <w:p>
+      <w:pPr>
+        <w:rPr>
+          <w:rFonts w:ascii="Arial" w:hAnsi="Arial" w:cs="Arial"/>
+        </w:rPr>
+      </w:pPr>
+      <w:r>
+        <w:rPr>
+          <w:rFonts w:ascii="Arial" w:hAnsi="Arial" w:cs="Arial"/>
+        </w:rPr>
+        <w:t>Statyski mają za zadanie pomóc użytkownikowi w doborze odpowiednich obciążeń, ponadto dostępne będa wykresy które umożliwią monitorowanie progresu oraz innych kryteriów.</w:t>
+      </w:r>
+    </w:p>
+    <w:p>
+      <w:pPr>
+        <w:rPr>
+          <w:rFonts w:ascii="Arial" w:hAnsi="Arial" w:cs="Arial"/>
+        </w:rPr>
+      </w:pPr>
+      <w:r>
+        <w:rPr>
+          <w:rFonts w:ascii="Arial" w:hAnsi="Arial" w:cs="Arial"/>
+        </w:rPr>
+        <w:t>Aplikacja pozwala też na interakcję z innmi użytkownikami za pomocą blogu, na którym będzie można podzielić sie swoim treningiem lub zadawać pytania. Każdy post zawiera opcję komentarza.</w:t>
+      </w:r>
+      <w:r>
+        <w:rPr>
+          <w:rFonts w:ascii="Arial" w:hAnsi="Arial" w:cs="Arial"/>
+        </w:rPr>
+        <w:t xml:space="preserve"> </w:t>
+      </w:r>
+    </w:p>
+    <w:p>
+      <w:pPr>
+        <w:rPr>
+          <w:rFonts w:ascii="Arial" w:hAnsi="Arial" w:cs="Arial"/>
+        </w:rPr>
+      </w:pPr>
+    </w:p>
+    <w:p>
+      <w:pPr>
+        <w:rPr>
+          <w:rFonts w:ascii="Arial" w:hAnsi="Arial" w:cs="Arial"/>
+        </w:rPr>
+      </w:pPr>
+    </w:p>
+    <w:p>
+      <w:pPr>
+        <w:rPr>
+          <w:rFonts w:ascii="Arial" w:hAnsi="Arial" w:cs="Arial"/>
+        </w:rPr>
+      </w:pPr>
     </w:p>
     <w:p>
       <w:pPr>
@@ -1818,27 +2067,7 @@
           <w:szCs w:val="21"/>
           <w:shd w:val="clear" w:color="auto" w:fill="FFFFFF"/>
         </w:rPr>
-        <w:t>aktywność fizyczna zwiększająca bądź podtrzymująca spraw</w:t>
-      </w:r>
-      <w:r>
-        <w:rPr>
-          <w:rFonts w:ascii="Arial" w:hAnsi="Arial" w:cs="Arial"/>
-          <w:color w:val="0D0D0D" w:themeColor="text1" w:themeTint="F2"/>
-          <w:sz w:val="21"/>
-          <w:szCs w:val="21"/>
-          <w:shd w:val="clear" w:color="auto" w:fill="FFFFFF"/>
-        </w:rPr>
-        <w:t>n</w:t>
-      </w:r>
-      <w:r>
-        <w:rPr>
-          <w:rFonts w:ascii="Arial" w:hAnsi="Arial" w:cs="Arial"/>
-          <w:color w:val="0D0D0D" w:themeColor="text1" w:themeTint="F2"/>
-          <w:sz w:val="21"/>
-          <w:szCs w:val="21"/>
-          <w:shd w:val="clear" w:color="auto" w:fill="FFFFFF"/>
-        </w:rPr>
-        <w:t>ość fizyczną oraz ogólne zdrowie i dobre samopoczucie.</w:t>
+        <w:t>aktywność fizyczna zwiększająca bądź podtrzymująca sprawność fizyczną oraz ogólne zdrowie i dobre samopoczucie.</w:t>
       </w:r>
     </w:p>
     <w:p>
@@ -1866,8 +2095,6 @@
         </w:rPr>
         <w:t xml:space="preserve"> aktywność fizyczna wykonywana w określony sposób</w:t>
       </w:r>
-      <w:bookmarkStart w:id="2" w:name="_GoBack"/>
-      <w:bookmarkEnd w:id="2"/>
     </w:p>
     <w:p>
       <w:pPr>
@@ -1921,35 +2148,7 @@
           <w:szCs w:val="21"/>
           <w:shd w:val="clear" w:color="auto" w:fill="FFFFFF"/>
         </w:rPr>
-        <w:t>. Pojęcie treningu obejmuje także naukę </w:t>
-      </w:r>
-      <w:r>
-        <w:rPr>
-          <w:rFonts w:ascii="Arial" w:hAnsi="Arial" w:cs="Arial"/>
-          <w:sz w:val="21"/>
-          <w:szCs w:val="21"/>
-          <w:shd w:val="clear" w:color="auto" w:fill="FFFFFF"/>
-        </w:rPr>
-        <w:t>nawyków ruchowych</w:t>
-      </w:r>
-      <w:r>
-        <w:rPr>
-          <w:rFonts w:ascii="Arial" w:hAnsi="Arial" w:cs="Arial"/>
-          <w:color w:val="202122"/>
-          <w:sz w:val="21"/>
-          <w:szCs w:val="21"/>
-          <w:shd w:val="clear" w:color="auto" w:fill="FFFFFF"/>
-        </w:rPr>
-        <w:t> związanych z daną dyscypliną </w:t>
-      </w:r>
-      <w:r>
-        <w:rPr>
-          <w:rFonts w:ascii="Arial" w:hAnsi="Arial" w:cs="Arial"/>
-          <w:sz w:val="21"/>
-          <w:szCs w:val="21"/>
-          <w:shd w:val="clear" w:color="auto" w:fill="FFFFFF"/>
-        </w:rPr>
-        <w:t>sportu</w:t>
+        <w:t xml:space="preserve">. </w:t>
       </w:r>
     </w:p>
     <w:p>
@@ -2033,123 +2232,1832 @@
         <w:rPr>
           <w:rFonts w:ascii="Arial" w:hAnsi="Arial" w:cs="Arial"/>
         </w:rPr>
-        <w:t>– dane z treningów wprowadzone przez użytkownika aplikacji. przetworzone w odpowiedni sposób</w:t>
-      </w:r>
-    </w:p>
-    <w:p>
-      <w:pPr>
-        <w:rPr>
-          <w:rFonts w:ascii="Arial" w:hAnsi="Arial" w:cs="Arial"/>
-        </w:rPr>
-      </w:pPr>
+        <w:t>– dane z treningów wprowadzone przez użytkownika aplikacji</w:t>
+      </w:r>
+      <w:r>
+        <w:rPr>
+          <w:rFonts w:ascii="Arial" w:hAnsi="Arial" w:cs="Arial"/>
+        </w:rPr>
+        <w:t>,</w:t>
+      </w:r>
+      <w:r>
+        <w:rPr>
+          <w:rFonts w:ascii="Arial" w:hAnsi="Arial" w:cs="Arial"/>
+        </w:rPr>
+        <w:t xml:space="preserve"> przetworzone w odpowiedni sposób</w:t>
+      </w:r>
+    </w:p>
+    <w:p>
+      <w:pPr>
+        <w:pStyle w:val="ListParagraph"/>
+        <w:numPr>
+          <w:ilvl w:val="0"/>
+          <w:numId w:val="3"/>
+        </w:numPr>
+        <w:rPr>
+          <w:rFonts w:ascii="Arial" w:hAnsi="Arial" w:cs="Arial"/>
+        </w:rPr>
+      </w:pPr>
+      <w:r>
+        <w:rPr>
+          <w:rFonts w:ascii="Arial" w:hAnsi="Arial" w:cs="Arial"/>
+          <w:b/>
+          <w:bCs/>
+        </w:rPr>
+        <w:t xml:space="preserve">Blog </w:t>
+      </w:r>
+      <w:r>
+        <w:rPr>
+          <w:rFonts w:ascii="Arial" w:hAnsi="Arial" w:cs="Arial"/>
+        </w:rPr>
+        <w:t xml:space="preserve">– sekcja w aplikacji pozwalająca na publikowanie swoich wpisów </w:t>
+      </w:r>
+    </w:p>
+    <w:p>
+      <w:pPr>
+        <w:pStyle w:val="ListParagraph"/>
+        <w:numPr>
+          <w:ilvl w:val="0"/>
+          <w:numId w:val="3"/>
+        </w:numPr>
+        <w:rPr>
+          <w:rFonts w:ascii="Arial" w:hAnsi="Arial" w:cs="Arial"/>
+        </w:rPr>
+      </w:pPr>
+      <w:r>
+        <w:rPr>
+          <w:rFonts w:ascii="Arial" w:hAnsi="Arial" w:cs="Arial"/>
+          <w:b/>
+          <w:bCs/>
+        </w:rPr>
+        <w:t xml:space="preserve">Post </w:t>
+      </w:r>
+      <w:r>
+        <w:rPr>
+          <w:rFonts w:ascii="Arial" w:hAnsi="Arial" w:cs="Arial"/>
+        </w:rPr>
+        <w:t>– konkretny wpis na blogu</w:t>
+      </w:r>
+    </w:p>
+    <w:p>
+      <w:pPr>
+        <w:pStyle w:val="ListParagraph"/>
+        <w:numPr>
+          <w:ilvl w:val="0"/>
+          <w:numId w:val="3"/>
+        </w:numPr>
+        <w:rPr>
+          <w:rFonts w:ascii="Arial" w:hAnsi="Arial" w:cs="Arial"/>
+        </w:rPr>
+      </w:pPr>
+      <w:r>
+        <w:rPr>
+          <w:rFonts w:ascii="Arial" w:hAnsi="Arial" w:cs="Arial"/>
+          <w:b/>
+          <w:bCs/>
+        </w:rPr>
+        <w:t xml:space="preserve">Komentarz </w:t>
+      </w:r>
+      <w:r>
+        <w:rPr>
+          <w:rFonts w:ascii="Arial" w:hAnsi="Arial" w:cs="Arial"/>
+        </w:rPr>
+        <w:t>– komentarz do postu na blogu</w:t>
+      </w:r>
     </w:p>
     <w:p>
       <w:pPr>
         <w:ind w:firstLine="360"/>
-        <w:rPr>
-          <w:rFonts w:ascii="Arial" w:hAnsi="Arial" w:cs="Arial"/>
-        </w:rPr>
-      </w:pPr>
-      <w:r>
         <w:rPr>
           <w:rFonts w:ascii="Arial" w:hAnsi="Arial" w:cs="Arial"/>
           <w:sz w:val="23"/>
           <w:szCs w:val="23"/>
         </w:rPr>
+      </w:pPr>
+    </w:p>
+    <w:p>
+      <w:pPr>
+        <w:ind w:firstLine="360"/>
+        <w:rPr>
+          <w:rFonts w:ascii="Arial" w:hAnsi="Arial" w:cs="Arial"/>
+        </w:rPr>
+      </w:pPr>
+      <w:r>
+        <w:rPr>
+          <w:rFonts w:ascii="Arial" w:hAnsi="Arial" w:cs="Arial"/>
+          <w:sz w:val="23"/>
+          <w:szCs w:val="23"/>
+        </w:rPr>
+        <w:t>System będzie dostępny bez przerwy przez Internet dla klientów zalogowanych do systemu. Ze względów bezpieczeństwa nad infrastrukturą systemu będzie czuwał informatyk, który w razie awarii będzie interweniował. Jedyną możliwością zarządzania swoim notebookiem będzie Internet.</w:t>
+      </w:r>
+    </w:p>
+    <w:p>
+      <w:pPr>
+        <w:rPr>
+          <w:rFonts w:ascii="Arial" w:hAnsi="Arial" w:cs="Arial"/>
+        </w:rPr>
+      </w:pPr>
+    </w:p>
+    <w:p>
+      <w:pPr>
+        <w:pStyle w:val="ListParagraph"/>
+        <w:numPr>
+          <w:ilvl w:val="1"/>
+          <w:numId w:val="7"/>
+        </w:numPr>
+        <w:rPr>
+          <w:rFonts w:ascii="Arial" w:hAnsi="Arial" w:cs="Arial"/>
+          <w:b/>
+          <w:bCs/>
+        </w:rPr>
+      </w:pPr>
+      <w:r>
+        <w:rPr>
+          <w:rFonts w:ascii="Arial" w:hAnsi="Arial" w:cs="Arial"/>
+          <w:b/>
+          <w:bCs/>
+        </w:rPr>
+        <w:t>Przegląd produktów rynkowych</w:t>
+      </w:r>
+    </w:p>
+    <w:p>
+      <w:pPr>
+        <w:pStyle w:val="ListParagraph"/>
+        <w:ind w:left="1080"/>
+        <w:rPr>
+          <w:rFonts w:ascii="Arial" w:hAnsi="Arial" w:cs="Arial"/>
+        </w:rPr>
+      </w:pPr>
+    </w:p>
+    <w:p>
+      <w:pPr>
+        <w:pStyle w:val="ListParagraph"/>
+        <w:ind w:left="1080"/>
+        <w:rPr>
+          <w:rFonts w:ascii="Arial" w:hAnsi="Arial" w:cs="Arial"/>
+        </w:rPr>
+      </w:pPr>
+    </w:p>
+    <w:p>
+      <w:pPr>
+        <w:rPr>
+          <w:rFonts w:ascii="Arial" w:hAnsi="Arial" w:cs="Arial"/>
+        </w:rPr>
+      </w:pPr>
+      <w:r>
+        <w:rPr>
+          <w:rFonts w:ascii="Arial" w:hAnsi="Arial" w:cs="Arial"/>
+        </w:rPr>
+        <w:t xml:space="preserve">Jeśli chodzi o podobne produkty na rynku to </w:t>
+      </w:r>
+      <w:r>
+        <w:rPr>
+          <w:rFonts w:ascii="Arial" w:hAnsi="Arial" w:cs="Arial"/>
+        </w:rPr>
+        <w:t>są to głównie aplikację mobilne na system android</w:t>
+      </w:r>
+      <w:r>
+        <w:rPr>
+          <w:rFonts w:ascii="Arial" w:hAnsi="Arial" w:cs="Arial"/>
+        </w:rPr>
+        <w:t xml:space="preserve">. </w:t>
+      </w:r>
+    </w:p>
+    <w:p>
+      <w:pPr>
+        <w:rPr>
+          <w:rFonts w:ascii="Arial" w:hAnsi="Arial" w:cs="Arial"/>
+        </w:rPr>
+      </w:pPr>
+      <w:r>
+        <w:rPr>
+          <w:rFonts w:ascii="Arial" w:hAnsi="Arial" w:cs="Arial"/>
+        </w:rPr>
+        <w:t xml:space="preserve">Jak już wspomniałęm na wstępie branża fitness jest bardzo rozubudowana i generuję duże zyski, nie powinno się to zmienić przez najbliższe lata. Pomimo sporej ilości istniejący juz aplikacji rynek jest ciągle nienasycony. </w:t>
+      </w:r>
+      <w:r>
+        <w:rPr>
+          <w:rFonts w:ascii="Arial" w:hAnsi="Arial" w:cs="Arial"/>
+        </w:rPr>
+        <w:t xml:space="preserve">Jednak żadna z aplikacji nie umożliwia dzielenia się swoimi osiągnięciami w formie wpisów na blogu, biorąc pod uwagę fakt że popularność serwisó społecznościowych takich jak np. Facebook </w:t>
+      </w:r>
+      <w:r>
+        <w:rPr>
+          <w:rFonts w:ascii="Arial" w:hAnsi="Arial" w:cs="Arial"/>
+        </w:rPr>
+        <w:t>czy</w:t>
+      </w:r>
+      <w:r>
+        <w:rPr>
+          <w:rFonts w:ascii="Arial" w:hAnsi="Arial" w:cs="Arial"/>
+        </w:rPr>
+        <w:t xml:space="preserve"> Instagram jest ogromna, istnieje spora nisza rynkowa którą można zapełnić. </w:t>
+      </w:r>
+    </w:p>
+    <w:p>
+      <w:pPr>
+        <w:rPr>
+          <w:rFonts w:ascii="Arial" w:hAnsi="Arial" w:cs="Arial"/>
+        </w:rPr>
+      </w:pPr>
+    </w:p>
+    <w:p>
+      <w:pPr>
+        <w:rPr>
+          <w:rFonts w:ascii="Arial" w:hAnsi="Arial" w:cs="Arial"/>
+        </w:rPr>
+      </w:pPr>
+    </w:p>
+    <w:p>
+      <w:pPr>
+        <w:rPr>
+          <w:rFonts w:ascii="Arial" w:hAnsi="Arial" w:cs="Arial"/>
+        </w:rPr>
+      </w:pPr>
+    </w:p>
+    <w:p>
+      <w:pPr>
+        <w:rPr>
+          <w:rFonts w:ascii="Arial" w:hAnsi="Arial" w:cs="Arial"/>
+        </w:rPr>
+      </w:pPr>
+    </w:p>
+    <w:p>
+      <w:pPr>
+        <w:rPr>
+          <w:rFonts w:ascii="Arial" w:hAnsi="Arial" w:cs="Arial"/>
+        </w:rPr>
+      </w:pPr>
+      <w:r>
+        <w:rPr>
+          <w:rFonts w:ascii="Arial" w:hAnsi="Arial" w:cs="Arial"/>
+        </w:rPr>
         <w:lastRenderedPageBreak/>
-        <w:t>System będzie dostępny bez przerwy przez Internet dla klientów zalogowanych do systemu. Ze względów bezpieczeństwa nad infrastrukturą systemu będzie czuwał informatyk, który w razie awarii będzie interweniował. Jedyną możliwością zarządzania swoim notebookiem będzie Internet.</w:t>
-      </w:r>
-    </w:p>
-    <w:p>
-      <w:pPr>
-        <w:rPr>
-          <w:rFonts w:ascii="Arial" w:hAnsi="Arial" w:cs="Arial"/>
-        </w:rPr>
-      </w:pPr>
-    </w:p>
-    <w:p>
-      <w:pPr>
-        <w:rPr>
-          <w:rFonts w:ascii="Arial" w:hAnsi="Arial" w:cs="Arial"/>
-        </w:rPr>
-      </w:pPr>
-    </w:p>
-    <w:p>
-      <w:pPr>
-        <w:rPr>
-          <w:rFonts w:ascii="Arial" w:hAnsi="Arial" w:cs="Arial"/>
-        </w:rPr>
-      </w:pPr>
-    </w:p>
-    <w:p>
-      <w:pPr>
-        <w:rPr>
-          <w:rFonts w:ascii="Arial" w:hAnsi="Arial" w:cs="Arial"/>
-        </w:rPr>
-      </w:pPr>
-    </w:p>
-    <w:p>
-      <w:pPr>
-        <w:rPr>
-          <w:rFonts w:ascii="Arial" w:hAnsi="Arial" w:cs="Arial"/>
-        </w:rPr>
-      </w:pPr>
-    </w:p>
-    <w:p>
-      <w:pPr>
-        <w:rPr>
-          <w:rFonts w:ascii="Arial" w:hAnsi="Arial" w:cs="Arial"/>
-        </w:rPr>
-      </w:pPr>
-    </w:p>
-    <w:p>
-      <w:pPr>
-        <w:rPr>
-          <w:rFonts w:ascii="Arial" w:hAnsi="Arial" w:cs="Arial"/>
-        </w:rPr>
-      </w:pPr>
-    </w:p>
-    <w:p>
-      <w:pPr>
-        <w:rPr>
-          <w:rFonts w:ascii="Arial" w:hAnsi="Arial" w:cs="Arial"/>
-        </w:rPr>
-      </w:pPr>
-    </w:p>
-    <w:p>
-      <w:pPr>
-        <w:rPr>
-          <w:rFonts w:ascii="Arial" w:hAnsi="Arial" w:cs="Arial"/>
-        </w:rPr>
-      </w:pPr>
-    </w:p>
-    <w:p>
-      <w:pPr>
-        <w:rPr>
-          <w:rFonts w:ascii="Arial" w:hAnsi="Arial" w:cs="Arial"/>
-        </w:rPr>
-      </w:pPr>
-    </w:p>
-    <w:p>
-      <w:pPr>
-        <w:rPr>
-          <w:rFonts w:ascii="Arial" w:hAnsi="Arial" w:cs="Arial"/>
-        </w:rPr>
-      </w:pPr>
-    </w:p>
-    <w:p>
-      <w:pPr>
-        <w:rPr>
-          <w:rFonts w:ascii="Arial" w:hAnsi="Arial" w:cs="Arial"/>
-        </w:rPr>
-      </w:pPr>
+        <w:t>Poniżej zaprezentowałem 2 aplikacje mobilne które świadczą podobne usługi.</w:t>
+      </w:r>
+    </w:p>
+    <w:p>
+      <w:pPr>
+        <w:rPr>
+          <w:rFonts w:ascii="Arial" w:hAnsi="Arial" w:cs="Arial"/>
+        </w:rPr>
+      </w:pPr>
+    </w:p>
+    <w:p>
+      <w:pPr>
+        <w:rPr>
+          <w:rFonts w:ascii="Arial" w:hAnsi="Arial" w:cs="Arial"/>
+        </w:rPr>
+      </w:pPr>
+      <w:r>
+        <w:rPr>
+          <w:rFonts w:ascii="Arial" w:hAnsi="Arial" w:cs="Arial"/>
+        </w:rPr>
+        <w:t>GymRun Dziennik Treningowy i Fitness Trackerów</w:t>
+      </w:r>
+    </w:p>
+    <w:p>
+      <w:pPr>
+        <w:rPr>
+          <w:rFonts w:ascii="Arial" w:hAnsi="Arial" w:cs="Arial"/>
+        </w:rPr>
+      </w:pPr>
+      <w:r>
+        <w:rPr>
+          <w:noProof/>
+        </w:rPr>
+        <w:drawing>
+          <wp:inline distT="0" distB="0" distL="0" distR="0" wp14:anchorId="5731DD9D" wp14:editId="1414F561">
+            <wp:extent cx="1771650" cy="3147440"/>
+            <wp:effectExtent l="0" t="0" r="0" b="0"/>
+            <wp:docPr id="7" name="Picture 7" descr="Zrzut ekranu"/>
+            <wp:cNvGraphicFramePr>
+              <a:graphicFrameLocks xmlns:a="http://schemas.openxmlformats.org/drawingml/2006/main" noChangeAspect="1"/>
+            </wp:cNvGraphicFramePr>
+            <a:graphic xmlns:a="http://schemas.openxmlformats.org/drawingml/2006/main">
+              <a:graphicData uri="http://schemas.openxmlformats.org/drawingml/2006/picture">
+                <pic:pic xmlns:pic="http://schemas.openxmlformats.org/drawingml/2006/picture">
+                  <pic:nvPicPr>
+                    <pic:cNvPr id="0" name="Picture 8" descr="Zrzut ekranu"/>
+                    <pic:cNvPicPr>
+                      <a:picLocks noChangeAspect="1" noChangeArrowheads="1"/>
+                    </pic:cNvPicPr>
+                  </pic:nvPicPr>
+                  <pic:blipFill>
+                    <a:blip r:embed="rId7" cstate="print">
+                      <a:extLst>
+                        <a:ext uri="{28A0092B-C50C-407E-A947-70E740481C1C}">
+                          <a14:useLocalDpi xmlns:a14="http://schemas.microsoft.com/office/drawing/2010/main" val="0"/>
+                        </a:ext>
+                      </a:extLst>
+                    </a:blip>
+                    <a:srcRect/>
+                    <a:stretch>
+                      <a:fillRect/>
+                    </a:stretch>
+                  </pic:blipFill>
+                  <pic:spPr bwMode="auto">
+                    <a:xfrm>
+                      <a:off x="0" y="0"/>
+                      <a:ext cx="1787878" cy="3176269"/>
+                    </a:xfrm>
+                    <a:prstGeom prst="rect">
+                      <a:avLst/>
+                    </a:prstGeom>
+                    <a:noFill/>
+                    <a:ln>
+                      <a:noFill/>
+                    </a:ln>
+                  </pic:spPr>
+                </pic:pic>
+              </a:graphicData>
+            </a:graphic>
+          </wp:inline>
+        </w:drawing>
+      </w:r>
+      <w:r>
+        <w:rPr>
+          <w:noProof/>
+        </w:rPr>
+        <w:drawing>
+          <wp:inline distT="0" distB="0" distL="0" distR="0" wp14:anchorId="3A88B381" wp14:editId="0F9C2992">
+            <wp:extent cx="1774652" cy="3152775"/>
+            <wp:effectExtent l="0" t="0" r="0" b="0"/>
+            <wp:docPr id="6" name="Picture 6" descr="Zrzut ekranu"/>
+            <wp:cNvGraphicFramePr>
+              <a:graphicFrameLocks xmlns:a="http://schemas.openxmlformats.org/drawingml/2006/main" noChangeAspect="1"/>
+            </wp:cNvGraphicFramePr>
+            <a:graphic xmlns:a="http://schemas.openxmlformats.org/drawingml/2006/main">
+              <a:graphicData uri="http://schemas.openxmlformats.org/drawingml/2006/picture">
+                <pic:pic xmlns:pic="http://schemas.openxmlformats.org/drawingml/2006/picture">
+                  <pic:nvPicPr>
+                    <pic:cNvPr id="0" name="Picture 6" descr="Zrzut ekranu"/>
+                    <pic:cNvPicPr>
+                      <a:picLocks noChangeAspect="1" noChangeArrowheads="1"/>
+                    </pic:cNvPicPr>
+                  </pic:nvPicPr>
+                  <pic:blipFill>
+                    <a:blip r:embed="rId8" cstate="print">
+                      <a:extLst>
+                        <a:ext uri="{28A0092B-C50C-407E-A947-70E740481C1C}">
+                          <a14:useLocalDpi xmlns:a14="http://schemas.microsoft.com/office/drawing/2010/main" val="0"/>
+                        </a:ext>
+                      </a:extLst>
+                    </a:blip>
+                    <a:srcRect/>
+                    <a:stretch>
+                      <a:fillRect/>
+                    </a:stretch>
+                  </pic:blipFill>
+                  <pic:spPr bwMode="auto">
+                    <a:xfrm>
+                      <a:off x="0" y="0"/>
+                      <a:ext cx="1779320" cy="3161068"/>
+                    </a:xfrm>
+                    <a:prstGeom prst="rect">
+                      <a:avLst/>
+                    </a:prstGeom>
+                    <a:noFill/>
+                    <a:ln>
+                      <a:noFill/>
+                    </a:ln>
+                  </pic:spPr>
+                </pic:pic>
+              </a:graphicData>
+            </a:graphic>
+          </wp:inline>
+        </w:drawing>
+      </w:r>
+      <w:r>
+        <w:rPr>
+          <w:noProof/>
+        </w:rPr>
+        <w:drawing>
+          <wp:inline distT="0" distB="0" distL="0" distR="0" wp14:anchorId="6B6041EF" wp14:editId="56C0F0FC">
+            <wp:extent cx="1765863" cy="3137160"/>
+            <wp:effectExtent l="0" t="0" r="6350" b="6350"/>
+            <wp:docPr id="8" name="Picture 8" descr="Zrzut ekranu"/>
+            <wp:cNvGraphicFramePr>
+              <a:graphicFrameLocks xmlns:a="http://schemas.openxmlformats.org/drawingml/2006/main" noChangeAspect="1"/>
+            </wp:cNvGraphicFramePr>
+            <a:graphic xmlns:a="http://schemas.openxmlformats.org/drawingml/2006/main">
+              <a:graphicData uri="http://schemas.openxmlformats.org/drawingml/2006/picture">
+                <pic:pic xmlns:pic="http://schemas.openxmlformats.org/drawingml/2006/picture">
+                  <pic:nvPicPr>
+                    <pic:cNvPr id="0" name="Picture 10" descr="Zrzut ekranu"/>
+                    <pic:cNvPicPr>
+                      <a:picLocks noChangeAspect="1" noChangeArrowheads="1"/>
+                    </pic:cNvPicPr>
+                  </pic:nvPicPr>
+                  <pic:blipFill>
+                    <a:blip r:embed="rId9" cstate="print">
+                      <a:extLst>
+                        <a:ext uri="{28A0092B-C50C-407E-A947-70E740481C1C}">
+                          <a14:useLocalDpi xmlns:a14="http://schemas.microsoft.com/office/drawing/2010/main" val="0"/>
+                        </a:ext>
+                      </a:extLst>
+                    </a:blip>
+                    <a:srcRect/>
+                    <a:stretch>
+                      <a:fillRect/>
+                    </a:stretch>
+                  </pic:blipFill>
+                  <pic:spPr bwMode="auto">
+                    <a:xfrm>
+                      <a:off x="0" y="0"/>
+                      <a:ext cx="1777889" cy="3158525"/>
+                    </a:xfrm>
+                    <a:prstGeom prst="rect">
+                      <a:avLst/>
+                    </a:prstGeom>
+                    <a:noFill/>
+                    <a:ln>
+                      <a:noFill/>
+                    </a:ln>
+                  </pic:spPr>
+                </pic:pic>
+              </a:graphicData>
+            </a:graphic>
+          </wp:inline>
+        </w:drawing>
+      </w:r>
+    </w:p>
+    <w:p>
+      <w:pPr>
+        <w:rPr>
+          <w:rFonts w:ascii="Arial" w:hAnsi="Arial" w:cs="Arial"/>
+        </w:rPr>
+      </w:pPr>
+    </w:p>
+    <w:p>
+      <w:pPr>
+        <w:rPr>
+          <w:rFonts w:ascii="Arial" w:hAnsi="Arial" w:cs="Arial"/>
+        </w:rPr>
+      </w:pPr>
+    </w:p>
+    <w:p>
+      <w:pPr>
+        <w:rPr>
+          <w:rFonts w:ascii="Arial" w:hAnsi="Arial" w:cs="Arial"/>
+        </w:rPr>
+      </w:pPr>
+      <w:r>
+        <w:rPr>
+          <w:rFonts w:ascii="Arial" w:hAnsi="Arial" w:cs="Arial"/>
+        </w:rPr>
+        <w:t>Aplikacja charakteryzuje się:</w:t>
+      </w:r>
     </w:p>
     <w:p>
       <w:pPr>
         <w:pStyle w:val="ListParagraph"/>
         <w:numPr>
           <w:ilvl w:val="0"/>
-          <w:numId w:val="5"/>
+          <w:numId w:val="8"/>
+        </w:numPr>
+        <w:rPr>
+          <w:rFonts w:ascii="Arial" w:hAnsi="Arial" w:cs="Arial"/>
+        </w:rPr>
+      </w:pPr>
+      <w:r>
+        <w:t xml:space="preserve">Możliwiść </w:t>
+      </w:r>
+      <w:r>
+        <w:t>zarządz</w:t>
+      </w:r>
+      <w:r>
+        <w:t>ania</w:t>
+      </w:r>
+      <w:r>
+        <w:t xml:space="preserve"> programami treningowymi i procedurami</w:t>
+      </w:r>
+    </w:p>
+    <w:p>
+      <w:pPr>
+        <w:pStyle w:val="ListParagraph"/>
+        <w:numPr>
+          <w:ilvl w:val="0"/>
+          <w:numId w:val="8"/>
+        </w:numPr>
+        <w:rPr>
+          <w:rFonts w:ascii="Arial" w:hAnsi="Arial" w:cs="Arial"/>
+        </w:rPr>
+      </w:pPr>
+      <w:r>
+        <w:t>S</w:t>
+      </w:r>
+      <w:r>
+        <w:t>tatystyki, wykresy i raporty</w:t>
+      </w:r>
+    </w:p>
+    <w:p>
+      <w:pPr>
+        <w:pStyle w:val="ListParagraph"/>
+        <w:numPr>
+          <w:ilvl w:val="0"/>
+          <w:numId w:val="8"/>
+        </w:numPr>
+        <w:rPr>
+          <w:rFonts w:ascii="Arial" w:hAnsi="Arial" w:cs="Arial"/>
+        </w:rPr>
+      </w:pPr>
+      <w:r>
+        <w:t>N</w:t>
+      </w:r>
+      <w:r>
+        <w:t>otatki treningowe do ćwiczenia, serii, sesji</w:t>
+      </w:r>
+    </w:p>
+    <w:p>
+      <w:pPr>
+        <w:pStyle w:val="ListParagraph"/>
+        <w:numPr>
+          <w:ilvl w:val="0"/>
+          <w:numId w:val="8"/>
+        </w:numPr>
+        <w:rPr>
+          <w:rFonts w:ascii="Arial" w:hAnsi="Arial" w:cs="Arial"/>
+        </w:rPr>
+      </w:pPr>
+      <w:r>
+        <w:t>L</w:t>
+      </w:r>
+      <w:r>
+        <w:t>ista ulubionych ćwiczeń z podziałem na grupy mięśni</w:t>
+      </w:r>
+    </w:p>
+    <w:p>
+      <w:pPr>
+        <w:pStyle w:val="ListParagraph"/>
+        <w:numPr>
+          <w:ilvl w:val="0"/>
+          <w:numId w:val="8"/>
+        </w:numPr>
+        <w:rPr>
+          <w:rFonts w:ascii="Arial" w:hAnsi="Arial" w:cs="Arial"/>
+        </w:rPr>
+      </w:pPr>
+      <w:r>
+        <w:t xml:space="preserve">Brak kategorii treningów typu crossfit które </w:t>
+      </w:r>
+      <w:r>
+        <w:t xml:space="preserve">ostatnio </w:t>
+      </w:r>
+      <w:r>
+        <w:t>cieszą sie ogrmną popularnością</w:t>
+      </w:r>
+    </w:p>
+    <w:p>
+      <w:pPr>
+        <w:pStyle w:val="ListParagraph"/>
+        <w:numPr>
+          <w:ilvl w:val="0"/>
+          <w:numId w:val="8"/>
+        </w:numPr>
+        <w:rPr>
+          <w:rFonts w:ascii="Arial" w:hAnsi="Arial" w:cs="Arial"/>
+        </w:rPr>
+      </w:pPr>
+      <w:r>
+        <w:t>Aplikacja skupia się głownie na treningach siłowych</w:t>
+      </w:r>
+    </w:p>
+    <w:p>
+      <w:pPr>
+        <w:pStyle w:val="ListParagraph"/>
+        <w:numPr>
+          <w:ilvl w:val="0"/>
+          <w:numId w:val="8"/>
+        </w:numPr>
+        <w:rPr>
+          <w:rFonts w:ascii="Arial" w:hAnsi="Arial" w:cs="Arial"/>
+        </w:rPr>
+      </w:pPr>
+      <w:r>
+        <w:t>Brak blogu</w:t>
+      </w:r>
+    </w:p>
+    <w:p>
+      <w:pPr>
+        <w:rPr>
+          <w:rFonts w:ascii="Arial" w:hAnsi="Arial" w:cs="Arial"/>
+        </w:rPr>
+      </w:pPr>
+    </w:p>
+    <w:p>
+      <w:pPr>
+        <w:rPr>
+          <w:rFonts w:ascii="Arial" w:hAnsi="Arial" w:cs="Arial"/>
+        </w:rPr>
+      </w:pPr>
+    </w:p>
+    <w:p>
+      <w:pPr>
+        <w:rPr>
+          <w:rFonts w:ascii="Arial" w:hAnsi="Arial" w:cs="Arial"/>
+        </w:rPr>
+      </w:pPr>
+    </w:p>
+    <w:p>
+      <w:pPr>
+        <w:rPr>
+          <w:rFonts w:ascii="Arial" w:hAnsi="Arial" w:cs="Arial"/>
+        </w:rPr>
+      </w:pPr>
+    </w:p>
+    <w:p>
+      <w:pPr>
+        <w:rPr>
+          <w:rFonts w:ascii="Arial" w:hAnsi="Arial" w:cs="Arial"/>
+        </w:rPr>
+      </w:pPr>
+    </w:p>
+    <w:p>
+      <w:pPr>
+        <w:rPr>
+          <w:rFonts w:ascii="Arial" w:hAnsi="Arial" w:cs="Arial"/>
+        </w:rPr>
+      </w:pPr>
+    </w:p>
+    <w:p>
+      <w:pPr>
+        <w:rPr>
+          <w:rFonts w:ascii="Arial" w:hAnsi="Arial" w:cs="Arial"/>
+        </w:rPr>
+      </w:pPr>
+    </w:p>
+    <w:p>
+      <w:pPr>
+        <w:rPr>
+          <w:rFonts w:ascii="Arial" w:hAnsi="Arial" w:cs="Arial"/>
+        </w:rPr>
+      </w:pPr>
+    </w:p>
+    <w:p>
+      <w:pPr>
+        <w:rPr>
+          <w:rFonts w:ascii="Arial" w:hAnsi="Arial" w:cs="Arial"/>
+        </w:rPr>
+      </w:pPr>
+    </w:p>
+    <w:p>
+      <w:pPr>
+        <w:rPr>
+          <w:rFonts w:ascii="Arial" w:hAnsi="Arial" w:cs="Arial"/>
+        </w:rPr>
+      </w:pPr>
+      <w:r>
+        <w:rPr>
+          <w:rFonts w:ascii="Arial" w:hAnsi="Arial" w:cs="Arial"/>
+        </w:rPr>
+        <w:t>Gymlify - dziennik treningowy na siłownię</w:t>
+      </w:r>
+    </w:p>
+    <w:p>
+      <w:pPr>
+        <w:rPr>
+          <w:rFonts w:ascii="Arial" w:hAnsi="Arial" w:cs="Arial"/>
+        </w:rPr>
+      </w:pPr>
+    </w:p>
+    <w:p>
+      <w:pPr>
+        <w:rPr>
+          <w:rFonts w:ascii="Arial" w:hAnsi="Arial" w:cs="Arial"/>
+        </w:rPr>
+      </w:pPr>
+    </w:p>
+    <w:p>
+      <w:pPr>
+        <w:rPr>
+          <w:rFonts w:ascii="Arial" w:hAnsi="Arial" w:cs="Arial"/>
+        </w:rPr>
+      </w:pPr>
+      <w:r>
+        <w:rPr>
+          <w:noProof/>
+        </w:rPr>
+        <w:drawing>
+          <wp:inline distT="0" distB="0" distL="0" distR="0" wp14:anchorId="4987171D" wp14:editId="3AC89B41">
+            <wp:extent cx="1590675" cy="2825929"/>
+            <wp:effectExtent l="0" t="0" r="0" b="0"/>
+            <wp:docPr id="9" name="Picture 9" descr="Zrzut ekranu"/>
+            <wp:cNvGraphicFramePr>
+              <a:graphicFrameLocks xmlns:a="http://schemas.openxmlformats.org/drawingml/2006/main" noChangeAspect="1"/>
+            </wp:cNvGraphicFramePr>
+            <a:graphic xmlns:a="http://schemas.openxmlformats.org/drawingml/2006/main">
+              <a:graphicData uri="http://schemas.openxmlformats.org/drawingml/2006/picture">
+                <pic:pic xmlns:pic="http://schemas.openxmlformats.org/drawingml/2006/picture">
+                  <pic:nvPicPr>
+                    <pic:cNvPr id="0" name="Picture 12" descr="Zrzut ekranu"/>
+                    <pic:cNvPicPr>
+                      <a:picLocks noChangeAspect="1" noChangeArrowheads="1"/>
+                    </pic:cNvPicPr>
+                  </pic:nvPicPr>
+                  <pic:blipFill>
+                    <a:blip r:embed="rId10" cstate="print">
+                      <a:extLst>
+                        <a:ext uri="{28A0092B-C50C-407E-A947-70E740481C1C}">
+                          <a14:useLocalDpi xmlns:a14="http://schemas.microsoft.com/office/drawing/2010/main" val="0"/>
+                        </a:ext>
+                      </a:extLst>
+                    </a:blip>
+                    <a:srcRect/>
+                    <a:stretch>
+                      <a:fillRect/>
+                    </a:stretch>
+                  </pic:blipFill>
+                  <pic:spPr bwMode="auto">
+                    <a:xfrm>
+                      <a:off x="0" y="0"/>
+                      <a:ext cx="1602904" cy="2847654"/>
+                    </a:xfrm>
+                    <a:prstGeom prst="rect">
+                      <a:avLst/>
+                    </a:prstGeom>
+                    <a:noFill/>
+                    <a:ln>
+                      <a:noFill/>
+                    </a:ln>
+                  </pic:spPr>
+                </pic:pic>
+              </a:graphicData>
+            </a:graphic>
+          </wp:inline>
+        </w:drawing>
+      </w:r>
+      <w:r>
+        <w:rPr>
+          <w:noProof/>
+        </w:rPr>
+        <w:drawing>
+          <wp:inline distT="0" distB="0" distL="0" distR="0" wp14:anchorId="4DC46780" wp14:editId="2494EFAC">
+            <wp:extent cx="1600200" cy="2842850"/>
+            <wp:effectExtent l="0" t="0" r="0" b="0"/>
+            <wp:docPr id="10" name="Picture 10" descr="Zrzut ekranu"/>
+            <wp:cNvGraphicFramePr>
+              <a:graphicFrameLocks xmlns:a="http://schemas.openxmlformats.org/drawingml/2006/main" noChangeAspect="1"/>
+            </wp:cNvGraphicFramePr>
+            <a:graphic xmlns:a="http://schemas.openxmlformats.org/drawingml/2006/main">
+              <a:graphicData uri="http://schemas.openxmlformats.org/drawingml/2006/picture">
+                <pic:pic xmlns:pic="http://schemas.openxmlformats.org/drawingml/2006/picture">
+                  <pic:nvPicPr>
+                    <pic:cNvPr id="0" name="Picture 14" descr="Zrzut ekranu"/>
+                    <pic:cNvPicPr>
+                      <a:picLocks noChangeAspect="1" noChangeArrowheads="1"/>
+                    </pic:cNvPicPr>
+                  </pic:nvPicPr>
+                  <pic:blipFill>
+                    <a:blip r:embed="rId11" cstate="print">
+                      <a:extLst>
+                        <a:ext uri="{28A0092B-C50C-407E-A947-70E740481C1C}">
+                          <a14:useLocalDpi xmlns:a14="http://schemas.microsoft.com/office/drawing/2010/main" val="0"/>
+                        </a:ext>
+                      </a:extLst>
+                    </a:blip>
+                    <a:srcRect/>
+                    <a:stretch>
+                      <a:fillRect/>
+                    </a:stretch>
+                  </pic:blipFill>
+                  <pic:spPr bwMode="auto">
+                    <a:xfrm>
+                      <a:off x="0" y="0"/>
+                      <a:ext cx="1608211" cy="2857082"/>
+                    </a:xfrm>
+                    <a:prstGeom prst="rect">
+                      <a:avLst/>
+                    </a:prstGeom>
+                    <a:noFill/>
+                    <a:ln>
+                      <a:noFill/>
+                    </a:ln>
+                  </pic:spPr>
+                </pic:pic>
+              </a:graphicData>
+            </a:graphic>
+          </wp:inline>
+        </w:drawing>
+      </w:r>
+      <w:r>
+        <w:t xml:space="preserve"> </w:t>
+      </w:r>
+      <w:r>
+        <w:rPr>
+          <w:noProof/>
+        </w:rPr>
+        <w:drawing>
+          <wp:inline distT="0" distB="0" distL="0" distR="0" wp14:anchorId="5928CFF7" wp14:editId="2C8C63D1">
+            <wp:extent cx="1597723" cy="2838450"/>
+            <wp:effectExtent l="0" t="0" r="2540" b="0"/>
+            <wp:docPr id="11" name="Picture 11" descr="Zrzut ekranu"/>
+            <wp:cNvGraphicFramePr>
+              <a:graphicFrameLocks xmlns:a="http://schemas.openxmlformats.org/drawingml/2006/main" noChangeAspect="1"/>
+            </wp:cNvGraphicFramePr>
+            <a:graphic xmlns:a="http://schemas.openxmlformats.org/drawingml/2006/main">
+              <a:graphicData uri="http://schemas.openxmlformats.org/drawingml/2006/picture">
+                <pic:pic xmlns:pic="http://schemas.openxmlformats.org/drawingml/2006/picture">
+                  <pic:nvPicPr>
+                    <pic:cNvPr id="0" name="Picture 16" descr="Zrzut ekranu"/>
+                    <pic:cNvPicPr>
+                      <a:picLocks noChangeAspect="1" noChangeArrowheads="1"/>
+                    </pic:cNvPicPr>
+                  </pic:nvPicPr>
+                  <pic:blipFill>
+                    <a:blip r:embed="rId12" cstate="print">
+                      <a:extLst>
+                        <a:ext uri="{28A0092B-C50C-407E-A947-70E740481C1C}">
+                          <a14:useLocalDpi xmlns:a14="http://schemas.microsoft.com/office/drawing/2010/main" val="0"/>
+                        </a:ext>
+                      </a:extLst>
+                    </a:blip>
+                    <a:srcRect/>
+                    <a:stretch>
+                      <a:fillRect/>
+                    </a:stretch>
+                  </pic:blipFill>
+                  <pic:spPr bwMode="auto">
+                    <a:xfrm>
+                      <a:off x="0" y="0"/>
+                      <a:ext cx="1602784" cy="2847442"/>
+                    </a:xfrm>
+                    <a:prstGeom prst="rect">
+                      <a:avLst/>
+                    </a:prstGeom>
+                    <a:noFill/>
+                    <a:ln>
+                      <a:noFill/>
+                    </a:ln>
+                  </pic:spPr>
+                </pic:pic>
+              </a:graphicData>
+            </a:graphic>
+          </wp:inline>
+        </w:drawing>
+      </w:r>
+    </w:p>
+    <w:p>
+      <w:pPr>
+        <w:rPr>
+          <w:rFonts w:ascii="Arial" w:hAnsi="Arial" w:cs="Arial"/>
+        </w:rPr>
+      </w:pPr>
+    </w:p>
+    <w:p>
+      <w:pPr>
+        <w:rPr>
+          <w:rFonts w:ascii="Arial" w:hAnsi="Arial" w:cs="Arial"/>
+        </w:rPr>
+      </w:pPr>
+      <w:r>
+        <w:rPr>
+          <w:rFonts w:ascii="Arial" w:hAnsi="Arial" w:cs="Arial"/>
+        </w:rPr>
+        <w:t>Aplikacja charakteryzuje się:</w:t>
+      </w:r>
+    </w:p>
+    <w:p>
+      <w:pPr>
+        <w:rPr>
+          <w:rFonts w:ascii="Arial" w:hAnsi="Arial" w:cs="Arial"/>
+        </w:rPr>
+      </w:pPr>
+    </w:p>
+    <w:p>
+      <w:pPr>
+        <w:rPr>
+          <w:rFonts w:ascii="Arial" w:hAnsi="Arial" w:cs="Arial"/>
+        </w:rPr>
+      </w:pPr>
+      <w:r>
+        <w:rPr>
+          <w:rFonts w:ascii="Arial" w:hAnsi="Arial" w:cs="Arial"/>
+        </w:rPr>
+        <w:t>Aplikacja charakteryzuje się:</w:t>
+      </w:r>
+    </w:p>
+    <w:p>
+      <w:pPr>
+        <w:pStyle w:val="ListParagraph"/>
+        <w:numPr>
+          <w:ilvl w:val="0"/>
+          <w:numId w:val="9"/>
+        </w:numPr>
+        <w:rPr>
+          <w:rFonts w:ascii="Arial" w:hAnsi="Arial" w:cs="Arial"/>
+        </w:rPr>
+      </w:pPr>
+      <w:r>
+        <w:t>ponad 150 gotowych ćwiczeń</w:t>
+      </w:r>
+    </w:p>
+    <w:p>
+      <w:pPr>
+        <w:pStyle w:val="ListParagraph"/>
+        <w:numPr>
+          <w:ilvl w:val="0"/>
+          <w:numId w:val="9"/>
+        </w:numPr>
+        <w:rPr>
+          <w:rFonts w:ascii="Arial" w:hAnsi="Arial" w:cs="Arial"/>
+        </w:rPr>
+      </w:pPr>
+      <w:r>
+        <w:t>możliwość dodawania własnych ćwiczeń</w:t>
+      </w:r>
+    </w:p>
+    <w:p>
+      <w:pPr>
+        <w:pStyle w:val="ListParagraph"/>
+        <w:numPr>
+          <w:ilvl w:val="0"/>
+          <w:numId w:val="9"/>
+        </w:numPr>
+        <w:rPr>
+          <w:rFonts w:ascii="Arial" w:hAnsi="Arial" w:cs="Arial"/>
+        </w:rPr>
+      </w:pPr>
+      <w:r>
+        <w:t>statystyki każdego ćwiczenia</w:t>
+      </w:r>
+    </w:p>
+    <w:p>
+      <w:pPr>
+        <w:pStyle w:val="ListParagraph"/>
+        <w:numPr>
+          <w:ilvl w:val="0"/>
+          <w:numId w:val="9"/>
+        </w:numPr>
+        <w:rPr>
+          <w:rFonts w:ascii="Arial" w:hAnsi="Arial" w:cs="Arial"/>
+        </w:rPr>
+      </w:pPr>
+      <w:r>
+        <w:t>pomiary ciała</w:t>
+      </w:r>
+    </w:p>
+    <w:p>
+      <w:pPr>
+        <w:pStyle w:val="ListParagraph"/>
+        <w:numPr>
+          <w:ilvl w:val="0"/>
+          <w:numId w:val="9"/>
+        </w:numPr>
+        <w:rPr>
+          <w:rFonts w:ascii="Arial" w:hAnsi="Arial" w:cs="Arial"/>
+        </w:rPr>
+      </w:pPr>
+      <w:r>
+        <w:t>historia treningów z podziałem na miesiące</w:t>
+      </w:r>
+    </w:p>
+    <w:p>
+      <w:pPr>
+        <w:pStyle w:val="ListParagraph"/>
+        <w:numPr>
+          <w:ilvl w:val="0"/>
+          <w:numId w:val="9"/>
+        </w:numPr>
+        <w:rPr>
+          <w:rFonts w:ascii="Arial" w:hAnsi="Arial" w:cs="Arial"/>
+        </w:rPr>
+      </w:pPr>
+      <w:r>
+        <w:t>kalkulator BMI</w:t>
+      </w:r>
+    </w:p>
+    <w:p>
+      <w:pPr>
+        <w:pStyle w:val="ListParagraph"/>
+        <w:numPr>
+          <w:ilvl w:val="0"/>
+          <w:numId w:val="9"/>
+        </w:numPr>
+        <w:rPr>
+          <w:rFonts w:ascii="Arial" w:hAnsi="Arial" w:cs="Arial"/>
+        </w:rPr>
+      </w:pPr>
+      <w:r>
+        <w:t>Brak kategorii treningów typu crossfit które ostatnio cieszą sie ogrmną popularnością</w:t>
+      </w:r>
+    </w:p>
+    <w:p>
+      <w:pPr>
+        <w:pStyle w:val="ListParagraph"/>
+        <w:numPr>
+          <w:ilvl w:val="0"/>
+          <w:numId w:val="9"/>
+        </w:numPr>
+        <w:rPr>
+          <w:rFonts w:ascii="Arial" w:hAnsi="Arial" w:cs="Arial"/>
+        </w:rPr>
+      </w:pPr>
+      <w:r>
+        <w:t>Aplikacja skupia się głownie na treningach siłowych</w:t>
+      </w:r>
+    </w:p>
+    <w:p>
+      <w:pPr>
+        <w:pStyle w:val="ListParagraph"/>
+        <w:numPr>
+          <w:ilvl w:val="0"/>
+          <w:numId w:val="9"/>
+        </w:numPr>
+        <w:rPr>
+          <w:rFonts w:ascii="Arial" w:hAnsi="Arial" w:cs="Arial"/>
+        </w:rPr>
+      </w:pPr>
+      <w:r>
+        <w:t>Brak blogu</w:t>
+      </w:r>
+    </w:p>
+    <w:p>
+      <w:pPr>
+        <w:pStyle w:val="ListParagraph"/>
+        <w:rPr>
+          <w:rFonts w:ascii="Arial" w:hAnsi="Arial" w:cs="Arial"/>
+        </w:rPr>
+      </w:pPr>
+    </w:p>
+    <w:p>
+      <w:pPr>
+        <w:rPr>
+          <w:rFonts w:ascii="Arial" w:hAnsi="Arial" w:cs="Arial"/>
+        </w:rPr>
+      </w:pPr>
+    </w:p>
+    <w:p>
+      <w:pPr>
+        <w:rPr>
+          <w:rFonts w:ascii="Arial" w:hAnsi="Arial" w:cs="Arial"/>
+        </w:rPr>
+      </w:pPr>
+    </w:p>
+    <w:p>
+      <w:pPr>
+        <w:rPr>
+          <w:rFonts w:ascii="Arial" w:hAnsi="Arial" w:cs="Arial"/>
+        </w:rPr>
+      </w:pPr>
+    </w:p>
+    <w:p>
+      <w:pPr>
+        <w:rPr>
+          <w:rFonts w:ascii="Arial" w:hAnsi="Arial" w:cs="Arial"/>
+        </w:rPr>
+      </w:pPr>
+    </w:p>
+    <w:p>
+      <w:pPr>
+        <w:pStyle w:val="ListParagraph"/>
+        <w:numPr>
+          <w:ilvl w:val="1"/>
+          <w:numId w:val="7"/>
+        </w:numPr>
+        <w:rPr>
+          <w:rFonts w:ascii="Arial" w:hAnsi="Arial" w:cs="Arial"/>
+        </w:rPr>
+      </w:pPr>
+      <w:r>
+        <w:rPr>
+          <w:rFonts w:ascii="Arial" w:hAnsi="Arial" w:cs="Arial"/>
+        </w:rPr>
+        <w:t>Wymaganie dotyczące systemu</w:t>
+      </w:r>
+    </w:p>
+    <w:p>
+      <w:pPr>
+        <w:rPr>
+          <w:rFonts w:ascii="Arial" w:hAnsi="Arial" w:cs="Arial"/>
+        </w:rPr>
+      </w:pPr>
+    </w:p>
+    <w:p>
+      <w:pPr>
+        <w:rPr>
+          <w:rFonts w:ascii="Arial" w:hAnsi="Arial" w:cs="Arial"/>
+        </w:rPr>
+      </w:pPr>
+      <w:r>
+        <w:rPr>
+          <w:rFonts w:ascii="TimesNewRomanPSMT" w:hAnsi="TimesNewRomanPSMT"/>
+          <w:color w:val="000000"/>
+          <w:sz w:val="24"/>
+          <w:szCs w:val="24"/>
+        </w:rPr>
+        <w:t>Poniżej zaprezentowano wymagania funkcjonalne i wymagania pozafunkcjonalne.</w:t>
+      </w:r>
+      <w:r>
+        <w:rPr>
+          <w:rFonts w:ascii="TimesNewRomanPSMT" w:hAnsi="TimesNewRomanPSMT"/>
+          <w:color w:val="000000"/>
+        </w:rPr>
+        <w:br/>
+      </w:r>
+      <w:r>
+        <w:rPr>
+          <w:rFonts w:ascii="TimesNewRomanPSMT" w:hAnsi="TimesNewRomanPSMT"/>
+          <w:color w:val="000000"/>
+          <w:sz w:val="24"/>
+          <w:szCs w:val="24"/>
+        </w:rPr>
+        <w:t>Wymagania przestawiają jak system ma funkcjonować, jakie ma mieć funkcje oraz jakie są</w:t>
+      </w:r>
+      <w:r>
+        <w:rPr>
+          <w:rFonts w:ascii="TimesNewRomanPSMT" w:hAnsi="TimesNewRomanPSMT"/>
+          <w:color w:val="000000"/>
+        </w:rPr>
+        <w:br/>
+      </w:r>
+      <w:r>
+        <w:rPr>
+          <w:rFonts w:ascii="TimesNewRomanPSMT" w:hAnsi="TimesNewRomanPSMT"/>
+          <w:color w:val="000000"/>
+          <w:sz w:val="24"/>
+          <w:szCs w:val="24"/>
+        </w:rPr>
+        <w:t>jego oczekiwania jakościowe</w:t>
+      </w:r>
+      <w:r>
+        <w:rPr>
+          <w:rFonts w:ascii="TimesNewRomanPSMT" w:hAnsi="TimesNewRomanPSMT"/>
+          <w:color w:val="000000"/>
+          <w:sz w:val="24"/>
+          <w:szCs w:val="24"/>
+        </w:rPr>
+        <w:t>.</w:t>
+      </w:r>
+    </w:p>
+    <w:p>
+      <w:pPr>
+        <w:rPr>
+          <w:rFonts w:ascii="Arial" w:hAnsi="Arial" w:cs="Arial"/>
+        </w:rPr>
+      </w:pPr>
+      <w:r>
+        <w:rPr>
+          <w:rFonts w:ascii="Arial" w:hAnsi="Arial" w:cs="Arial"/>
+        </w:rPr>
+        <w:t>Lista wymagań funkcjonalnych systemu:</w:t>
+      </w:r>
+    </w:p>
+    <w:p>
+      <w:pPr>
+        <w:pStyle w:val="ListParagraph"/>
+        <w:numPr>
+          <w:ilvl w:val="0"/>
+          <w:numId w:val="12"/>
+        </w:numPr>
+        <w:rPr>
+          <w:rFonts w:ascii="Arial" w:hAnsi="Arial" w:cs="Arial"/>
+        </w:rPr>
+      </w:pPr>
+      <w:r>
+        <w:rPr>
+          <w:rFonts w:ascii="Arial" w:hAnsi="Arial" w:cs="Arial"/>
+        </w:rPr>
+        <w:t>Rejestracja</w:t>
+      </w:r>
+    </w:p>
+    <w:p>
+      <w:pPr>
+        <w:pStyle w:val="ListParagraph"/>
+        <w:numPr>
+          <w:ilvl w:val="0"/>
+          <w:numId w:val="12"/>
+        </w:numPr>
+        <w:rPr>
+          <w:rFonts w:ascii="Arial" w:hAnsi="Arial" w:cs="Arial"/>
+        </w:rPr>
+      </w:pPr>
+      <w:r>
+        <w:rPr>
+          <w:rFonts w:ascii="Arial" w:hAnsi="Arial" w:cs="Arial"/>
+        </w:rPr>
+        <w:t>Logowanie</w:t>
+      </w:r>
+    </w:p>
+    <w:p>
+      <w:pPr>
+        <w:pStyle w:val="ListParagraph"/>
+        <w:numPr>
+          <w:ilvl w:val="0"/>
+          <w:numId w:val="12"/>
+        </w:numPr>
+        <w:rPr>
+          <w:rFonts w:ascii="Arial" w:hAnsi="Arial" w:cs="Arial"/>
+        </w:rPr>
+      </w:pPr>
+      <w:r>
+        <w:rPr>
+          <w:rFonts w:ascii="Arial" w:hAnsi="Arial" w:cs="Arial"/>
+        </w:rPr>
+        <w:t>Dodaj nowy trening</w:t>
+      </w:r>
+    </w:p>
+    <w:p>
+      <w:pPr>
+        <w:pStyle w:val="ListParagraph"/>
+        <w:numPr>
+          <w:ilvl w:val="0"/>
+          <w:numId w:val="12"/>
+        </w:numPr>
+        <w:rPr>
+          <w:rFonts w:ascii="Arial" w:hAnsi="Arial" w:cs="Arial"/>
+        </w:rPr>
+      </w:pPr>
+      <w:r>
+        <w:rPr>
+          <w:rFonts w:ascii="Arial" w:hAnsi="Arial" w:cs="Arial"/>
+        </w:rPr>
+        <w:t xml:space="preserve">Zmodyfikuj trening </w:t>
+      </w:r>
+    </w:p>
+    <w:p>
+      <w:pPr>
+        <w:pStyle w:val="ListParagraph"/>
+        <w:numPr>
+          <w:ilvl w:val="0"/>
+          <w:numId w:val="12"/>
+        </w:numPr>
+        <w:rPr>
+          <w:rFonts w:ascii="Arial" w:hAnsi="Arial" w:cs="Arial"/>
+        </w:rPr>
+      </w:pPr>
+      <w:r>
+        <w:rPr>
+          <w:rFonts w:ascii="Arial" w:hAnsi="Arial" w:cs="Arial"/>
+        </w:rPr>
+        <w:t>Usuń trening</w:t>
+      </w:r>
+    </w:p>
+    <w:p>
+      <w:pPr>
+        <w:pStyle w:val="ListParagraph"/>
+        <w:numPr>
+          <w:ilvl w:val="0"/>
+          <w:numId w:val="12"/>
+        </w:numPr>
+        <w:rPr>
+          <w:rFonts w:ascii="Arial" w:hAnsi="Arial" w:cs="Arial"/>
+        </w:rPr>
+      </w:pPr>
+      <w:r>
+        <w:rPr>
+          <w:rFonts w:ascii="Arial" w:hAnsi="Arial" w:cs="Arial"/>
+        </w:rPr>
+        <w:t>Pokaż listę gotowych treningów</w:t>
+      </w:r>
+    </w:p>
+    <w:p>
+      <w:pPr>
+        <w:pStyle w:val="ListParagraph"/>
+        <w:numPr>
+          <w:ilvl w:val="0"/>
+          <w:numId w:val="12"/>
+        </w:numPr>
+        <w:rPr>
+          <w:rFonts w:ascii="Arial" w:hAnsi="Arial" w:cs="Arial"/>
+        </w:rPr>
+      </w:pPr>
+      <w:r>
+        <w:rPr>
+          <w:rFonts w:ascii="Arial" w:hAnsi="Arial" w:cs="Arial"/>
+        </w:rPr>
+        <w:t>Dodaj now</w:t>
+      </w:r>
+      <w:r>
+        <w:rPr>
+          <w:rFonts w:ascii="Arial" w:hAnsi="Arial" w:cs="Arial"/>
+        </w:rPr>
+        <w:t>e</w:t>
+      </w:r>
+      <w:r>
+        <w:rPr>
+          <w:rFonts w:ascii="Arial" w:hAnsi="Arial" w:cs="Arial"/>
+        </w:rPr>
+        <w:t xml:space="preserve"> </w:t>
+      </w:r>
+      <w:r>
+        <w:rPr>
+          <w:rFonts w:ascii="Arial" w:hAnsi="Arial" w:cs="Arial"/>
+        </w:rPr>
+        <w:t>ćwiczenie</w:t>
+      </w:r>
+    </w:p>
+    <w:p>
+      <w:pPr>
+        <w:pStyle w:val="ListParagraph"/>
+        <w:numPr>
+          <w:ilvl w:val="0"/>
+          <w:numId w:val="12"/>
+        </w:numPr>
+        <w:rPr>
+          <w:rFonts w:ascii="Arial" w:hAnsi="Arial" w:cs="Arial"/>
+        </w:rPr>
+      </w:pPr>
+      <w:r>
+        <w:rPr>
+          <w:rFonts w:ascii="Arial" w:hAnsi="Arial" w:cs="Arial"/>
+        </w:rPr>
+        <w:t xml:space="preserve">Zmodyfikuj </w:t>
+      </w:r>
+      <w:r>
+        <w:rPr>
+          <w:rFonts w:ascii="Arial" w:hAnsi="Arial" w:cs="Arial"/>
+        </w:rPr>
+        <w:t>ćwiczenie</w:t>
+      </w:r>
+      <w:r>
+        <w:rPr>
+          <w:rFonts w:ascii="Arial" w:hAnsi="Arial" w:cs="Arial"/>
+        </w:rPr>
+        <w:t xml:space="preserve"> </w:t>
+      </w:r>
+    </w:p>
+    <w:p>
+      <w:pPr>
+        <w:pStyle w:val="ListParagraph"/>
+        <w:numPr>
+          <w:ilvl w:val="0"/>
+          <w:numId w:val="12"/>
+        </w:numPr>
+        <w:rPr>
+          <w:rFonts w:ascii="Arial" w:hAnsi="Arial" w:cs="Arial"/>
+        </w:rPr>
+      </w:pPr>
+      <w:r>
+        <w:rPr>
+          <w:rFonts w:ascii="Arial" w:hAnsi="Arial" w:cs="Arial"/>
+        </w:rPr>
+        <w:t xml:space="preserve">Usuń </w:t>
+      </w:r>
+      <w:r>
+        <w:rPr>
+          <w:rFonts w:ascii="Arial" w:hAnsi="Arial" w:cs="Arial"/>
+        </w:rPr>
+        <w:t>ćwiczenie</w:t>
+      </w:r>
+    </w:p>
+    <w:p>
+      <w:pPr>
+        <w:pStyle w:val="ListParagraph"/>
+        <w:numPr>
+          <w:ilvl w:val="0"/>
+          <w:numId w:val="12"/>
+        </w:numPr>
+        <w:rPr>
+          <w:rFonts w:ascii="Arial" w:hAnsi="Arial" w:cs="Arial"/>
+        </w:rPr>
+      </w:pPr>
+      <w:r>
+        <w:rPr>
+          <w:rFonts w:ascii="Arial" w:hAnsi="Arial" w:cs="Arial"/>
+        </w:rPr>
+        <w:t xml:space="preserve">Pokaż listę gotowych </w:t>
+      </w:r>
+      <w:r>
+        <w:rPr>
+          <w:rFonts w:ascii="Arial" w:hAnsi="Arial" w:cs="Arial"/>
+        </w:rPr>
+        <w:t>ćwiczeń</w:t>
+      </w:r>
+    </w:p>
+    <w:p>
+      <w:pPr>
+        <w:pStyle w:val="ListParagraph"/>
+        <w:numPr>
+          <w:ilvl w:val="0"/>
+          <w:numId w:val="12"/>
+        </w:numPr>
+        <w:rPr>
+          <w:rFonts w:ascii="Arial" w:hAnsi="Arial" w:cs="Arial"/>
+        </w:rPr>
+      </w:pPr>
+      <w:r>
+        <w:rPr>
+          <w:rFonts w:ascii="Arial" w:hAnsi="Arial" w:cs="Arial"/>
+        </w:rPr>
+        <w:t>Dodaj nowy kalendarz</w:t>
+      </w:r>
+    </w:p>
+    <w:p>
+      <w:pPr>
+        <w:pStyle w:val="ListParagraph"/>
+        <w:numPr>
+          <w:ilvl w:val="0"/>
+          <w:numId w:val="12"/>
+        </w:numPr>
+        <w:rPr>
+          <w:rFonts w:ascii="Arial" w:hAnsi="Arial" w:cs="Arial"/>
+        </w:rPr>
+      </w:pPr>
+      <w:r>
+        <w:rPr>
+          <w:rFonts w:ascii="Arial" w:hAnsi="Arial" w:cs="Arial"/>
+        </w:rPr>
+        <w:t>Zmodyfi</w:t>
+      </w:r>
+      <w:r>
+        <w:rPr>
+          <w:rFonts w:ascii="Arial" w:hAnsi="Arial" w:cs="Arial"/>
+        </w:rPr>
+        <w:t>kuj kalendarz</w:t>
+      </w:r>
+    </w:p>
+    <w:p>
+      <w:pPr>
+        <w:pStyle w:val="ListParagraph"/>
+        <w:numPr>
+          <w:ilvl w:val="0"/>
+          <w:numId w:val="12"/>
+        </w:numPr>
+        <w:rPr>
+          <w:rFonts w:ascii="Arial" w:hAnsi="Arial" w:cs="Arial"/>
+        </w:rPr>
+      </w:pPr>
+      <w:r>
+        <w:rPr>
+          <w:rFonts w:ascii="Arial" w:hAnsi="Arial" w:cs="Arial"/>
+        </w:rPr>
+        <w:t>Usuń kalendarz</w:t>
+      </w:r>
+    </w:p>
+    <w:p>
+      <w:pPr>
+        <w:pStyle w:val="ListParagraph"/>
+        <w:numPr>
+          <w:ilvl w:val="0"/>
+          <w:numId w:val="12"/>
+        </w:numPr>
+        <w:rPr>
+          <w:rFonts w:ascii="Arial" w:hAnsi="Arial" w:cs="Arial"/>
+        </w:rPr>
+      </w:pPr>
+      <w:r>
+        <w:rPr>
+          <w:rFonts w:ascii="Arial" w:hAnsi="Arial" w:cs="Arial"/>
+        </w:rPr>
+        <w:t>Wprowadź dane z treningu</w:t>
+      </w:r>
+    </w:p>
+    <w:p>
+      <w:pPr>
+        <w:pStyle w:val="ListParagraph"/>
+        <w:numPr>
+          <w:ilvl w:val="0"/>
+          <w:numId w:val="12"/>
+        </w:numPr>
+        <w:rPr>
+          <w:rFonts w:ascii="Arial" w:hAnsi="Arial" w:cs="Arial"/>
+        </w:rPr>
+      </w:pPr>
+      <w:r>
+        <w:rPr>
+          <w:rFonts w:ascii="Arial" w:hAnsi="Arial" w:cs="Arial"/>
+        </w:rPr>
+        <w:t>Zmodyfikuj</w:t>
+      </w:r>
+      <w:r>
+        <w:rPr>
+          <w:rFonts w:ascii="Arial" w:hAnsi="Arial" w:cs="Arial"/>
+        </w:rPr>
+        <w:t xml:space="preserve"> dane z treningu</w:t>
+      </w:r>
+    </w:p>
+    <w:p>
+      <w:pPr>
+        <w:pStyle w:val="ListParagraph"/>
+        <w:numPr>
+          <w:ilvl w:val="0"/>
+          <w:numId w:val="12"/>
+        </w:numPr>
+        <w:rPr>
+          <w:rFonts w:ascii="Arial" w:hAnsi="Arial" w:cs="Arial"/>
+        </w:rPr>
+      </w:pPr>
+      <w:r>
+        <w:rPr>
+          <w:rFonts w:ascii="Arial" w:hAnsi="Arial" w:cs="Arial"/>
+        </w:rPr>
+        <w:t>Pokaż statystyki</w:t>
+      </w:r>
+    </w:p>
+    <w:p>
+      <w:pPr>
+        <w:pStyle w:val="ListParagraph"/>
+        <w:numPr>
+          <w:ilvl w:val="0"/>
+          <w:numId w:val="12"/>
+        </w:numPr>
+        <w:rPr>
+          <w:rFonts w:ascii="Arial" w:hAnsi="Arial" w:cs="Arial"/>
+        </w:rPr>
+      </w:pPr>
+      <w:r>
+        <w:rPr>
+          <w:rFonts w:ascii="Arial" w:hAnsi="Arial" w:cs="Arial"/>
+        </w:rPr>
+        <w:t xml:space="preserve">Wyświetl posty na blogu </w:t>
+      </w:r>
+    </w:p>
+    <w:p>
+      <w:pPr>
+        <w:pStyle w:val="ListParagraph"/>
+        <w:numPr>
+          <w:ilvl w:val="0"/>
+          <w:numId w:val="12"/>
+        </w:numPr>
+        <w:rPr>
+          <w:rFonts w:ascii="Arial" w:hAnsi="Arial" w:cs="Arial"/>
+        </w:rPr>
+      </w:pPr>
+      <w:r>
+        <w:rPr>
+          <w:rFonts w:ascii="Arial" w:hAnsi="Arial" w:cs="Arial"/>
+        </w:rPr>
+        <w:t xml:space="preserve">Dodaj post </w:t>
+      </w:r>
+    </w:p>
+    <w:p>
+      <w:pPr>
+        <w:pStyle w:val="ListParagraph"/>
+        <w:numPr>
+          <w:ilvl w:val="0"/>
+          <w:numId w:val="12"/>
+        </w:numPr>
+        <w:rPr>
+          <w:rFonts w:ascii="Arial" w:hAnsi="Arial" w:cs="Arial"/>
+        </w:rPr>
+      </w:pPr>
+      <w:r>
+        <w:rPr>
+          <w:rFonts w:ascii="Arial" w:hAnsi="Arial" w:cs="Arial"/>
+        </w:rPr>
+        <w:t>Usun post</w:t>
+      </w:r>
+    </w:p>
+    <w:p>
+      <w:pPr>
+        <w:pStyle w:val="ListParagraph"/>
+        <w:numPr>
+          <w:ilvl w:val="0"/>
+          <w:numId w:val="12"/>
+        </w:numPr>
+        <w:rPr>
+          <w:rFonts w:ascii="Arial" w:hAnsi="Arial" w:cs="Arial"/>
+        </w:rPr>
+      </w:pPr>
+      <w:r>
+        <w:rPr>
+          <w:rFonts w:ascii="Arial" w:hAnsi="Arial" w:cs="Arial"/>
+        </w:rPr>
+        <w:t>Zmodyfikuj post</w:t>
+      </w:r>
+    </w:p>
+    <w:p>
+      <w:pPr>
+        <w:pStyle w:val="ListParagraph"/>
+        <w:numPr>
+          <w:ilvl w:val="0"/>
+          <w:numId w:val="12"/>
+        </w:numPr>
+        <w:rPr>
+          <w:rFonts w:ascii="Arial" w:hAnsi="Arial" w:cs="Arial"/>
+        </w:rPr>
+      </w:pPr>
+      <w:r>
+        <w:rPr>
+          <w:rFonts w:ascii="Arial" w:hAnsi="Arial" w:cs="Arial"/>
+        </w:rPr>
+        <w:t>Wyświetl komentarz</w:t>
+      </w:r>
+    </w:p>
+    <w:p>
+      <w:pPr>
+        <w:pStyle w:val="ListParagraph"/>
+        <w:numPr>
+          <w:ilvl w:val="0"/>
+          <w:numId w:val="12"/>
+        </w:numPr>
+        <w:rPr>
+          <w:rFonts w:ascii="Arial" w:hAnsi="Arial" w:cs="Arial"/>
+        </w:rPr>
+      </w:pPr>
+      <w:r>
+        <w:rPr>
+          <w:rFonts w:ascii="Arial" w:hAnsi="Arial" w:cs="Arial"/>
+        </w:rPr>
+        <w:t>Dodaj komentarz</w:t>
+      </w:r>
+    </w:p>
+    <w:p>
+      <w:pPr>
+        <w:pStyle w:val="ListParagraph"/>
+        <w:numPr>
+          <w:ilvl w:val="0"/>
+          <w:numId w:val="12"/>
+        </w:numPr>
+        <w:rPr>
+          <w:rFonts w:ascii="Arial" w:hAnsi="Arial" w:cs="Arial"/>
+        </w:rPr>
+      </w:pPr>
+      <w:r>
+        <w:rPr>
+          <w:rFonts w:ascii="Arial" w:hAnsi="Arial" w:cs="Arial"/>
+        </w:rPr>
+        <w:t>Usuń komentarz</w:t>
+      </w:r>
+    </w:p>
+    <w:p>
+      <w:pPr>
+        <w:pStyle w:val="ListParagraph"/>
+        <w:numPr>
+          <w:ilvl w:val="0"/>
+          <w:numId w:val="12"/>
+        </w:numPr>
+        <w:rPr>
+          <w:rFonts w:ascii="Arial" w:hAnsi="Arial" w:cs="Arial"/>
+        </w:rPr>
+      </w:pPr>
+      <w:r>
+        <w:rPr>
+          <w:rFonts w:ascii="Arial" w:hAnsi="Arial" w:cs="Arial"/>
+        </w:rPr>
+        <w:t>Zmodyfikuj komentarz</w:t>
+      </w:r>
+    </w:p>
+    <w:p>
+      <w:pPr>
+        <w:pStyle w:val="ListParagraph"/>
+        <w:ind w:left="1440"/>
+        <w:rPr>
+          <w:rFonts w:ascii="Arial" w:hAnsi="Arial" w:cs="Arial"/>
+        </w:rPr>
+      </w:pPr>
+    </w:p>
+    <w:p>
+      <w:pPr>
+        <w:rPr>
+          <w:rFonts w:ascii="Arial" w:hAnsi="Arial" w:cs="Arial"/>
+        </w:rPr>
+      </w:pPr>
+    </w:p>
+    <w:p>
+      <w:pPr>
+        <w:rPr>
+          <w:rFonts w:ascii="Arial" w:hAnsi="Arial" w:cs="Arial"/>
+        </w:rPr>
+      </w:pPr>
+    </w:p>
+    <w:p>
+      <w:pPr>
+        <w:rPr>
+          <w:rFonts w:ascii="Arial" w:hAnsi="Arial" w:cs="Arial"/>
+        </w:rPr>
+      </w:pPr>
+    </w:p>
+    <w:p>
+      <w:pPr>
+        <w:rPr>
+          <w:rFonts w:ascii="Arial" w:hAnsi="Arial" w:cs="Arial"/>
+        </w:rPr>
+      </w:pPr>
+    </w:p>
+    <w:p>
+      <w:pPr>
+        <w:rPr>
+          <w:rFonts w:ascii="Arial" w:hAnsi="Arial" w:cs="Arial"/>
+        </w:rPr>
+      </w:pPr>
+    </w:p>
+    <w:p>
+      <w:pPr>
+        <w:rPr>
+          <w:rFonts w:ascii="Arial" w:hAnsi="Arial" w:cs="Arial"/>
+        </w:rPr>
+      </w:pPr>
+    </w:p>
+    <w:p>
+      <w:pPr>
+        <w:rPr>
+          <w:rFonts w:ascii="Arial" w:hAnsi="Arial" w:cs="Arial"/>
+        </w:rPr>
+      </w:pPr>
+    </w:p>
+    <w:p>
+      <w:pPr>
+        <w:rPr>
+          <w:rFonts w:ascii="Arial" w:hAnsi="Arial" w:cs="Arial"/>
+        </w:rPr>
+      </w:pPr>
+    </w:p>
+    <w:p>
+      <w:pPr>
+        <w:rPr>
+          <w:rFonts w:ascii="Arial" w:hAnsi="Arial" w:cs="Arial"/>
+        </w:rPr>
+      </w:pPr>
+    </w:p>
+    <w:p>
+      <w:pPr>
+        <w:rPr>
+          <w:rFonts w:ascii="Arial" w:hAnsi="Arial" w:cs="Arial"/>
+        </w:rPr>
+      </w:pPr>
+    </w:p>
+    <w:p>
+      <w:pPr>
+        <w:rPr>
+          <w:rFonts w:ascii="Arial" w:hAnsi="Arial" w:cs="Arial"/>
+        </w:rPr>
+      </w:pPr>
+    </w:p>
+    <w:p>
+      <w:pPr>
+        <w:rPr>
+          <w:rFonts w:ascii="Arial" w:hAnsi="Arial" w:cs="Arial"/>
+        </w:rPr>
+      </w:pPr>
+    </w:p>
+    <w:p>
+      <w:pPr>
+        <w:rPr>
+          <w:rFonts w:ascii="Arial" w:hAnsi="Arial" w:cs="Arial"/>
+        </w:rPr>
+      </w:pPr>
+    </w:p>
+    <w:p>
+      <w:pPr>
+        <w:rPr>
+          <w:rFonts w:ascii="Arial" w:hAnsi="Arial" w:cs="Arial"/>
+        </w:rPr>
+      </w:pPr>
+    </w:p>
+    <w:p>
+      <w:pPr>
+        <w:rPr>
+          <w:rFonts w:ascii="Arial" w:hAnsi="Arial" w:cs="Arial"/>
+        </w:rPr>
+      </w:pPr>
+    </w:p>
+    <w:p>
+      <w:pPr>
+        <w:rPr>
+          <w:rFonts w:ascii="Arial" w:hAnsi="Arial" w:cs="Arial"/>
+        </w:rPr>
+      </w:pPr>
+    </w:p>
+    <w:p>
+      <w:pPr>
+        <w:rPr>
+          <w:rFonts w:ascii="Arial" w:hAnsi="Arial" w:cs="Arial"/>
+        </w:rPr>
+      </w:pPr>
+    </w:p>
+    <w:p>
+      <w:pPr>
+        <w:rPr>
+          <w:rFonts w:ascii="Arial" w:hAnsi="Arial" w:cs="Arial"/>
+        </w:rPr>
+      </w:pPr>
+    </w:p>
+    <w:p>
+      <w:pPr>
+        <w:rPr>
+          <w:rFonts w:ascii="Arial" w:hAnsi="Arial" w:cs="Arial"/>
+        </w:rPr>
+      </w:pPr>
+    </w:p>
+    <w:p>
+      <w:pPr>
+        <w:rPr>
+          <w:rFonts w:ascii="Arial" w:hAnsi="Arial" w:cs="Arial"/>
+        </w:rPr>
+      </w:pPr>
+    </w:p>
+    <w:p>
+      <w:pPr>
+        <w:rPr>
+          <w:rFonts w:ascii="Arial" w:hAnsi="Arial" w:cs="Arial"/>
+        </w:rPr>
+      </w:pPr>
+    </w:p>
+    <w:p>
+      <w:pPr>
+        <w:rPr>
+          <w:rFonts w:ascii="Arial" w:hAnsi="Arial" w:cs="Arial"/>
+        </w:rPr>
+      </w:pPr>
+    </w:p>
+    <w:p>
+      <w:pPr>
+        <w:pStyle w:val="ListParagraph"/>
+        <w:numPr>
+          <w:ilvl w:val="0"/>
+          <w:numId w:val="7"/>
         </w:numPr>
         <w:rPr>
           <w:rFonts w:ascii="Arial" w:hAnsi="Arial" w:cs="Arial"/>
@@ -2189,7 +4097,7 @@
                     <pic:cNvPicPr/>
                   </pic:nvPicPr>
                   <pic:blipFill>
-                    <a:blip r:embed="rId7"/>
+                    <a:blip r:embed="rId13"/>
                     <a:stretch>
                       <a:fillRect/>
                     </a:stretch>
@@ -2308,12 +4216,7 @@
       </w:r>
     </w:p>
     <w:sectPr>
-      <w:headerReference w:type="even" r:id="rId8"/>
-      <w:headerReference w:type="default" r:id="rId9"/>
-      <w:footerReference w:type="even" r:id="rId10"/>
-      <w:footerReference w:type="default" r:id="rId11"/>
-      <w:headerReference w:type="first" r:id="rId12"/>
-      <w:footerReference w:type="first" r:id="rId13"/>
+      <w:headerReference w:type="default" r:id="rId14"/>
       <w:pgSz w:w="12240" w:h="15840"/>
       <w:pgMar w:top="1440" w:right="1440" w:bottom="1440" w:left="1440" w:header="720" w:footer="720" w:gutter="0"/>
       <w:cols w:space="720"/>
@@ -2324,7 +4227,7 @@
 </file>
 
 <file path=word/endnotes.xml><?xml version="1.0" encoding="utf-8"?>
-<w:endnotes xmlns:wpc="http://schemas.microsoft.com/office/word/2010/wordprocessingCanvas" xmlns:cx="http://schemas.microsoft.com/office/drawing/2014/chartex" xmlns:cx1="http://schemas.microsoft.com/office/drawing/2015/9/8/chartex" xmlns:cx2="http://schemas.microsoft.com/office/drawing/2015/10/21/chartex" xmlns:cx3="http://schemas.microsoft.com/office/drawing/2016/5/9/chartex" xmlns:cx4="http://schemas.microsoft.com/office/drawing/2016/5/10/chartex" xmlns:cx5="http://schemas.microsoft.com/office/drawing/2016/5/11/chartex" xmlns:cx6="http://schemas.microsoft.com/office/drawing/2016/5/12/chartex" xmlns:cx7="http://schemas.microsoft.com/office/drawing/2016/5/13/chartex" xmlns:cx8="http://schemas.microsoft.com/office/drawing/2016/5/14/chartex" xmlns:mc="http://schemas.openxmlformats.org/markup-compatibility/2006" xmlns:aink="http://schemas.microsoft.com/office/drawing/2016/ink" xmlns:am3d="http://schemas.microsoft.com/office/drawing/2017/model3d" xmlns:o="urn:schemas-microsoft-com:office:office" xmlns:r="http://schemas.openxmlformats.org/officeDocument/2006/relationships" xmlns:m="http://schemas.openxmlformats.org/officeDocument/2006/math" xmlns:v="urn:schemas-microsoft-com:vml" xmlns:wp14="http://schemas.microsoft.com/office/word/2010/wordprocessingDrawing" xmlns:wp="http://schemas.openxmlformats.org/drawingml/2006/wordprocessingDrawing" xmlns:w10="urn:schemas-microsoft-com:office:word" xmlns:w="http://schemas.openxmlformats.org/wordprocessingml/2006/main" xmlns:w14="http://schemas.microsoft.com/office/word/2010/wordml" xmlns:w15="http://schemas.microsoft.com/office/word/2012/wordml" xmlns:w16cid="http://schemas.microsoft.com/office/word/2016/wordml/cid" xmlns:w16se="http://schemas.microsoft.com/office/word/2015/wordml/symex" xmlns:wpg="http://schemas.microsoft.com/office/word/2010/wordprocessingGroup" xmlns:wpi="http://schemas.microsoft.com/office/word/2010/wordprocessingInk" xmlns:wne="http://schemas.microsoft.com/office/word/2006/wordml" xmlns:wps="http://schemas.microsoft.com/office/word/2010/wordprocessingShape" mc:Ignorable="w14 w15 w16se w16cid wp14">
+<w:endnotes xmlns:wpc="http://schemas.microsoft.com/office/word/2010/wordprocessingCanvas" xmlns:cx="http://schemas.microsoft.com/office/drawing/2014/chartex" xmlns:cx1="http://schemas.microsoft.com/office/drawing/2015/9/8/chartex" xmlns:cx2="http://schemas.microsoft.com/office/drawing/2015/10/21/chartex" xmlns:cx3="http://schemas.microsoft.com/office/drawing/2016/5/9/chartex" xmlns:cx4="http://schemas.microsoft.com/office/drawing/2016/5/10/chartex" xmlns:cx5="http://schemas.microsoft.com/office/drawing/2016/5/11/chartex" xmlns:cx6="http://schemas.microsoft.com/office/drawing/2016/5/12/chartex" xmlns:cx7="http://schemas.microsoft.com/office/drawing/2016/5/13/chartex" xmlns:cx8="http://schemas.microsoft.com/office/drawing/2016/5/14/chartex" xmlns:mc="http://schemas.openxmlformats.org/markup-compatibility/2006" xmlns:aink="http://schemas.microsoft.com/office/drawing/2016/ink" xmlns:am3d="http://schemas.microsoft.com/office/drawing/2017/model3d" xmlns:o="urn:schemas-microsoft-com:office:office" xmlns:r="http://schemas.openxmlformats.org/officeDocument/2006/relationships" xmlns:m="http://schemas.openxmlformats.org/officeDocument/2006/math" xmlns:v="urn:schemas-microsoft-com:vml" xmlns:wp14="http://schemas.microsoft.com/office/word/2010/wordprocessingDrawing" xmlns:wp="http://schemas.openxmlformats.org/drawingml/2006/wordprocessingDrawing" xmlns:w10="urn:schemas-microsoft-com:office:word" xmlns:w="http://schemas.openxmlformats.org/wordprocessingml/2006/main" xmlns:w14="http://schemas.microsoft.com/office/word/2010/wordml" xmlns:w15="http://schemas.microsoft.com/office/word/2012/wordml" xmlns:w16cex="http://schemas.microsoft.com/office/word/2018/wordml/cex" xmlns:w16cid="http://schemas.microsoft.com/office/word/2016/wordml/cid" xmlns:w16="http://schemas.microsoft.com/office/word/2018/wordml" xmlns:w16se="http://schemas.microsoft.com/office/word/2015/wordml/symex" xmlns:wpg="http://schemas.microsoft.com/office/word/2010/wordprocessingGroup" xmlns:wpi="http://schemas.microsoft.com/office/word/2010/wordprocessingInk" xmlns:wne="http://schemas.microsoft.com/office/word/2006/wordml" xmlns:wps="http://schemas.microsoft.com/office/word/2010/wordprocessingShape" mc:Ignorable="w14 w15 w16se w16cid w16 w16cex wp14">
   <w:endnote w:type="separator" w:id="-1">
     <w:p>
       <w:pPr>
@@ -2348,38 +4251,8 @@
 </w:endnotes>
 </file>
 
-<file path=word/footer1.xml><?xml version="1.0" encoding="utf-8"?>
-<w:ftr xmlns:wpc="http://schemas.microsoft.com/office/word/2010/wordprocessingCanvas" xmlns:cx="http://schemas.microsoft.com/office/drawing/2014/chartex" xmlns:cx1="http://schemas.microsoft.com/office/drawing/2015/9/8/chartex" xmlns:cx2="http://schemas.microsoft.com/office/drawing/2015/10/21/chartex" xmlns:cx3="http://schemas.microsoft.com/office/drawing/2016/5/9/chartex" xmlns:cx4="http://schemas.microsoft.com/office/drawing/2016/5/10/chartex" xmlns:cx5="http://schemas.microsoft.com/office/drawing/2016/5/11/chartex" xmlns:cx6="http://schemas.microsoft.com/office/drawing/2016/5/12/chartex" xmlns:cx7="http://schemas.microsoft.com/office/drawing/2016/5/13/chartex" xmlns:cx8="http://schemas.microsoft.com/office/drawing/2016/5/14/chartex" xmlns:mc="http://schemas.openxmlformats.org/markup-compatibility/2006" xmlns:aink="http://schemas.microsoft.com/office/drawing/2016/ink" xmlns:am3d="http://schemas.microsoft.com/office/drawing/2017/model3d" xmlns:o="urn:schemas-microsoft-com:office:office" xmlns:r="http://schemas.openxmlformats.org/officeDocument/2006/relationships" xmlns:m="http://schemas.openxmlformats.org/officeDocument/2006/math" xmlns:v="urn:schemas-microsoft-com:vml" xmlns:wp14="http://schemas.microsoft.com/office/word/2010/wordprocessingDrawing" xmlns:wp="http://schemas.openxmlformats.org/drawingml/2006/wordprocessingDrawing" xmlns:w10="urn:schemas-microsoft-com:office:word" xmlns:w="http://schemas.openxmlformats.org/wordprocessingml/2006/main" xmlns:w14="http://schemas.microsoft.com/office/word/2010/wordml" xmlns:w15="http://schemas.microsoft.com/office/word/2012/wordml" xmlns:w16cid="http://schemas.microsoft.com/office/word/2016/wordml/cid" xmlns:w16se="http://schemas.microsoft.com/office/word/2015/wordml/symex" xmlns:wpg="http://schemas.microsoft.com/office/word/2010/wordprocessingGroup" xmlns:wpi="http://schemas.microsoft.com/office/word/2010/wordprocessingInk" xmlns:wne="http://schemas.microsoft.com/office/word/2006/wordml" xmlns:wps="http://schemas.microsoft.com/office/word/2010/wordprocessingShape" mc:Ignorable="w14 w15 w16se w16cid wp14">
-  <w:p>
-    <w:pPr>
-      <w:pStyle w:val="Footer"/>
-    </w:pPr>
-  </w:p>
-</w:ftr>
-</file>
-
-<file path=word/footer2.xml><?xml version="1.0" encoding="utf-8"?>
-<w:ftr xmlns:wpc="http://schemas.microsoft.com/office/word/2010/wordprocessingCanvas" xmlns:cx="http://schemas.microsoft.com/office/drawing/2014/chartex" xmlns:cx1="http://schemas.microsoft.com/office/drawing/2015/9/8/chartex" xmlns:cx2="http://schemas.microsoft.com/office/drawing/2015/10/21/chartex" xmlns:cx3="http://schemas.microsoft.com/office/drawing/2016/5/9/chartex" xmlns:cx4="http://schemas.microsoft.com/office/drawing/2016/5/10/chartex" xmlns:cx5="http://schemas.microsoft.com/office/drawing/2016/5/11/chartex" xmlns:cx6="http://schemas.microsoft.com/office/drawing/2016/5/12/chartex" xmlns:cx7="http://schemas.microsoft.com/office/drawing/2016/5/13/chartex" xmlns:cx8="http://schemas.microsoft.com/office/drawing/2016/5/14/chartex" xmlns:mc="http://schemas.openxmlformats.org/markup-compatibility/2006" xmlns:aink="http://schemas.microsoft.com/office/drawing/2016/ink" xmlns:am3d="http://schemas.microsoft.com/office/drawing/2017/model3d" xmlns:o="urn:schemas-microsoft-com:office:office" xmlns:r="http://schemas.openxmlformats.org/officeDocument/2006/relationships" xmlns:m="http://schemas.openxmlformats.org/officeDocument/2006/math" xmlns:v="urn:schemas-microsoft-com:vml" xmlns:wp14="http://schemas.microsoft.com/office/word/2010/wordprocessingDrawing" xmlns:wp="http://schemas.openxmlformats.org/drawingml/2006/wordprocessingDrawing" xmlns:w10="urn:schemas-microsoft-com:office:word" xmlns:w="http://schemas.openxmlformats.org/wordprocessingml/2006/main" xmlns:w14="http://schemas.microsoft.com/office/word/2010/wordml" xmlns:w15="http://schemas.microsoft.com/office/word/2012/wordml" xmlns:w16cid="http://schemas.microsoft.com/office/word/2016/wordml/cid" xmlns:w16se="http://schemas.microsoft.com/office/word/2015/wordml/symex" xmlns:wpg="http://schemas.microsoft.com/office/word/2010/wordprocessingGroup" xmlns:wpi="http://schemas.microsoft.com/office/word/2010/wordprocessingInk" xmlns:wne="http://schemas.microsoft.com/office/word/2006/wordml" xmlns:wps="http://schemas.microsoft.com/office/word/2010/wordprocessingShape" mc:Ignorable="w14 w15 w16se w16cid wp14">
-  <w:p>
-    <w:pPr>
-      <w:pStyle w:val="Footer"/>
-    </w:pPr>
-  </w:p>
-</w:ftr>
-</file>
-
-<file path=word/footer3.xml><?xml version="1.0" encoding="utf-8"?>
-<w:ftr xmlns:wpc="http://schemas.microsoft.com/office/word/2010/wordprocessingCanvas" xmlns:cx="http://schemas.microsoft.com/office/drawing/2014/chartex" xmlns:cx1="http://schemas.microsoft.com/office/drawing/2015/9/8/chartex" xmlns:cx2="http://schemas.microsoft.com/office/drawing/2015/10/21/chartex" xmlns:cx3="http://schemas.microsoft.com/office/drawing/2016/5/9/chartex" xmlns:cx4="http://schemas.microsoft.com/office/drawing/2016/5/10/chartex" xmlns:cx5="http://schemas.microsoft.com/office/drawing/2016/5/11/chartex" xmlns:cx6="http://schemas.microsoft.com/office/drawing/2016/5/12/chartex" xmlns:cx7="http://schemas.microsoft.com/office/drawing/2016/5/13/chartex" xmlns:cx8="http://schemas.microsoft.com/office/drawing/2016/5/14/chartex" xmlns:mc="http://schemas.openxmlformats.org/markup-compatibility/2006" xmlns:aink="http://schemas.microsoft.com/office/drawing/2016/ink" xmlns:am3d="http://schemas.microsoft.com/office/drawing/2017/model3d" xmlns:o="urn:schemas-microsoft-com:office:office" xmlns:r="http://schemas.openxmlformats.org/officeDocument/2006/relationships" xmlns:m="http://schemas.openxmlformats.org/officeDocument/2006/math" xmlns:v="urn:schemas-microsoft-com:vml" xmlns:wp14="http://schemas.microsoft.com/office/word/2010/wordprocessingDrawing" xmlns:wp="http://schemas.openxmlformats.org/drawingml/2006/wordprocessingDrawing" xmlns:w10="urn:schemas-microsoft-com:office:word" xmlns:w="http://schemas.openxmlformats.org/wordprocessingml/2006/main" xmlns:w14="http://schemas.microsoft.com/office/word/2010/wordml" xmlns:w15="http://schemas.microsoft.com/office/word/2012/wordml" xmlns:w16cid="http://schemas.microsoft.com/office/word/2016/wordml/cid" xmlns:w16se="http://schemas.microsoft.com/office/word/2015/wordml/symex" xmlns:wpg="http://schemas.microsoft.com/office/word/2010/wordprocessingGroup" xmlns:wpi="http://schemas.microsoft.com/office/word/2010/wordprocessingInk" xmlns:wne="http://schemas.microsoft.com/office/word/2006/wordml" xmlns:wps="http://schemas.microsoft.com/office/word/2010/wordprocessingShape" mc:Ignorable="w14 w15 w16se w16cid wp14">
-  <w:p>
-    <w:pPr>
-      <w:pStyle w:val="Footer"/>
-    </w:pPr>
-  </w:p>
-</w:ftr>
-</file>
-
 <file path=word/footnotes.xml><?xml version="1.0" encoding="utf-8"?>
-<w:footnotes xmlns:wpc="http://schemas.microsoft.com/office/word/2010/wordprocessingCanvas" xmlns:cx="http://schemas.microsoft.com/office/drawing/2014/chartex" xmlns:cx1="http://schemas.microsoft.com/office/drawing/2015/9/8/chartex" xmlns:cx2="http://schemas.microsoft.com/office/drawing/2015/10/21/chartex" xmlns:cx3="http://schemas.microsoft.com/office/drawing/2016/5/9/chartex" xmlns:cx4="http://schemas.microsoft.com/office/drawing/2016/5/10/chartex" xmlns:cx5="http://schemas.microsoft.com/office/drawing/2016/5/11/chartex" xmlns:cx6="http://schemas.microsoft.com/office/drawing/2016/5/12/chartex" xmlns:cx7="http://schemas.microsoft.com/office/drawing/2016/5/13/chartex" xmlns:cx8="http://schemas.microsoft.com/office/drawing/2016/5/14/chartex" xmlns:mc="http://schemas.openxmlformats.org/markup-compatibility/2006" xmlns:aink="http://schemas.microsoft.com/office/drawing/2016/ink" xmlns:am3d="http://schemas.microsoft.com/office/drawing/2017/model3d" xmlns:o="urn:schemas-microsoft-com:office:office" xmlns:r="http://schemas.openxmlformats.org/officeDocument/2006/relationships" xmlns:m="http://schemas.openxmlformats.org/officeDocument/2006/math" xmlns:v="urn:schemas-microsoft-com:vml" xmlns:wp14="http://schemas.microsoft.com/office/word/2010/wordprocessingDrawing" xmlns:wp="http://schemas.openxmlformats.org/drawingml/2006/wordprocessingDrawing" xmlns:w10="urn:schemas-microsoft-com:office:word" xmlns:w="http://schemas.openxmlformats.org/wordprocessingml/2006/main" xmlns:w14="http://schemas.microsoft.com/office/word/2010/wordml" xmlns:w15="http://schemas.microsoft.com/office/word/2012/wordml" xmlns:w16cid="http://schemas.microsoft.com/office/word/2016/wordml/cid" xmlns:w16se="http://schemas.microsoft.com/office/word/2015/wordml/symex" xmlns:wpg="http://schemas.microsoft.com/office/word/2010/wordprocessingGroup" xmlns:wpi="http://schemas.microsoft.com/office/word/2010/wordprocessingInk" xmlns:wne="http://schemas.microsoft.com/office/word/2006/wordml" xmlns:wps="http://schemas.microsoft.com/office/word/2010/wordprocessingShape" mc:Ignorable="w14 w15 w16se w16cid wp14">
+<w:footnotes xmlns:wpc="http://schemas.microsoft.com/office/word/2010/wordprocessingCanvas" xmlns:cx="http://schemas.microsoft.com/office/drawing/2014/chartex" xmlns:cx1="http://schemas.microsoft.com/office/drawing/2015/9/8/chartex" xmlns:cx2="http://schemas.microsoft.com/office/drawing/2015/10/21/chartex" xmlns:cx3="http://schemas.microsoft.com/office/drawing/2016/5/9/chartex" xmlns:cx4="http://schemas.microsoft.com/office/drawing/2016/5/10/chartex" xmlns:cx5="http://schemas.microsoft.com/office/drawing/2016/5/11/chartex" xmlns:cx6="http://schemas.microsoft.com/office/drawing/2016/5/12/chartex" xmlns:cx7="http://schemas.microsoft.com/office/drawing/2016/5/13/chartex" xmlns:cx8="http://schemas.microsoft.com/office/drawing/2016/5/14/chartex" xmlns:mc="http://schemas.openxmlformats.org/markup-compatibility/2006" xmlns:aink="http://schemas.microsoft.com/office/drawing/2016/ink" xmlns:am3d="http://schemas.microsoft.com/office/drawing/2017/model3d" xmlns:o="urn:schemas-microsoft-com:office:office" xmlns:r="http://schemas.openxmlformats.org/officeDocument/2006/relationships" xmlns:m="http://schemas.openxmlformats.org/officeDocument/2006/math" xmlns:v="urn:schemas-microsoft-com:vml" xmlns:wp14="http://schemas.microsoft.com/office/word/2010/wordprocessingDrawing" xmlns:wp="http://schemas.openxmlformats.org/drawingml/2006/wordprocessingDrawing" xmlns:w10="urn:schemas-microsoft-com:office:word" xmlns:w="http://schemas.openxmlformats.org/wordprocessingml/2006/main" xmlns:w14="http://schemas.microsoft.com/office/word/2010/wordml" xmlns:w15="http://schemas.microsoft.com/office/word/2012/wordml" xmlns:w16cex="http://schemas.microsoft.com/office/word/2018/wordml/cex" xmlns:w16cid="http://schemas.microsoft.com/office/word/2016/wordml/cid" xmlns:w16="http://schemas.microsoft.com/office/word/2018/wordml" xmlns:w16se="http://schemas.microsoft.com/office/word/2015/wordml/symex" xmlns:wpg="http://schemas.microsoft.com/office/word/2010/wordprocessingGroup" xmlns:wpi="http://schemas.microsoft.com/office/word/2010/wordprocessingInk" xmlns:wne="http://schemas.microsoft.com/office/word/2006/wordml" xmlns:wps="http://schemas.microsoft.com/office/word/2010/wordprocessingShape" mc:Ignorable="w14 w15 w16se w16cid w16 w16cex wp14">
   <w:footnote w:type="separator" w:id="-1">
     <w:p>
       <w:pPr>
@@ -2404,17 +4277,7 @@
 </file>
 
 <file path=word/header1.xml><?xml version="1.0" encoding="utf-8"?>
-<w:hdr xmlns:wpc="http://schemas.microsoft.com/office/word/2010/wordprocessingCanvas" xmlns:cx="http://schemas.microsoft.com/office/drawing/2014/chartex" xmlns:cx1="http://schemas.microsoft.com/office/drawing/2015/9/8/chartex" xmlns:cx2="http://schemas.microsoft.com/office/drawing/2015/10/21/chartex" xmlns:cx3="http://schemas.microsoft.com/office/drawing/2016/5/9/chartex" xmlns:cx4="http://schemas.microsoft.com/office/drawing/2016/5/10/chartex" xmlns:cx5="http://schemas.microsoft.com/office/drawing/2016/5/11/chartex" xmlns:cx6="http://schemas.microsoft.com/office/drawing/2016/5/12/chartex" xmlns:cx7="http://schemas.microsoft.com/office/drawing/2016/5/13/chartex" xmlns:cx8="http://schemas.microsoft.com/office/drawing/2016/5/14/chartex" xmlns:mc="http://schemas.openxmlformats.org/markup-compatibility/2006" xmlns:aink="http://schemas.microsoft.com/office/drawing/2016/ink" xmlns:am3d="http://schemas.microsoft.com/office/drawing/2017/model3d" xmlns:o="urn:schemas-microsoft-com:office:office" xmlns:r="http://schemas.openxmlformats.org/officeDocument/2006/relationships" xmlns:m="http://schemas.openxmlformats.org/officeDocument/2006/math" xmlns:v="urn:schemas-microsoft-com:vml" xmlns:wp14="http://schemas.microsoft.com/office/word/2010/wordprocessingDrawing" xmlns:wp="http://schemas.openxmlformats.org/drawingml/2006/wordprocessingDrawing" xmlns:w10="urn:schemas-microsoft-com:office:word" xmlns:w="http://schemas.openxmlformats.org/wordprocessingml/2006/main" xmlns:w14="http://schemas.microsoft.com/office/word/2010/wordml" xmlns:w15="http://schemas.microsoft.com/office/word/2012/wordml" xmlns:w16cid="http://schemas.microsoft.com/office/word/2016/wordml/cid" xmlns:w16se="http://schemas.microsoft.com/office/word/2015/wordml/symex" xmlns:wpg="http://schemas.microsoft.com/office/word/2010/wordprocessingGroup" xmlns:wpi="http://schemas.microsoft.com/office/word/2010/wordprocessingInk" xmlns:wne="http://schemas.microsoft.com/office/word/2006/wordml" xmlns:wps="http://schemas.microsoft.com/office/word/2010/wordprocessingShape" mc:Ignorable="w14 w15 w16se w16cid wp14">
-  <w:p>
-    <w:pPr>
-      <w:pStyle w:val="Header"/>
-    </w:pPr>
-  </w:p>
-</w:hdr>
-</file>
-
-<file path=word/header2.xml><?xml version="1.0" encoding="utf-8"?>
-<w:hdr xmlns:wpc="http://schemas.microsoft.com/office/word/2010/wordprocessingCanvas" xmlns:cx="http://schemas.microsoft.com/office/drawing/2014/chartex" xmlns:cx1="http://schemas.microsoft.com/office/drawing/2015/9/8/chartex" xmlns:cx2="http://schemas.microsoft.com/office/drawing/2015/10/21/chartex" xmlns:cx3="http://schemas.microsoft.com/office/drawing/2016/5/9/chartex" xmlns:cx4="http://schemas.microsoft.com/office/drawing/2016/5/10/chartex" xmlns:cx5="http://schemas.microsoft.com/office/drawing/2016/5/11/chartex" xmlns:cx6="http://schemas.microsoft.com/office/drawing/2016/5/12/chartex" xmlns:cx7="http://schemas.microsoft.com/office/drawing/2016/5/13/chartex" xmlns:cx8="http://schemas.microsoft.com/office/drawing/2016/5/14/chartex" xmlns:mc="http://schemas.openxmlformats.org/markup-compatibility/2006" xmlns:aink="http://schemas.microsoft.com/office/drawing/2016/ink" xmlns:am3d="http://schemas.microsoft.com/office/drawing/2017/model3d" xmlns:o="urn:schemas-microsoft-com:office:office" xmlns:r="http://schemas.openxmlformats.org/officeDocument/2006/relationships" xmlns:m="http://schemas.openxmlformats.org/officeDocument/2006/math" xmlns:v="urn:schemas-microsoft-com:vml" xmlns:wp14="http://schemas.microsoft.com/office/word/2010/wordprocessingDrawing" xmlns:wp="http://schemas.openxmlformats.org/drawingml/2006/wordprocessingDrawing" xmlns:w10="urn:schemas-microsoft-com:office:word" xmlns:w="http://schemas.openxmlformats.org/wordprocessingml/2006/main" xmlns:w14="http://schemas.microsoft.com/office/word/2010/wordml" xmlns:w15="http://schemas.microsoft.com/office/word/2012/wordml" xmlns:w16cid="http://schemas.microsoft.com/office/word/2016/wordml/cid" xmlns:w16se="http://schemas.microsoft.com/office/word/2015/wordml/symex" xmlns:wpg="http://schemas.microsoft.com/office/word/2010/wordprocessingGroup" xmlns:wpi="http://schemas.microsoft.com/office/word/2010/wordprocessingInk" xmlns:wne="http://schemas.microsoft.com/office/word/2006/wordml" xmlns:wps="http://schemas.microsoft.com/office/word/2010/wordprocessingShape" mc:Ignorable="w14 w15 w16se w16cid wp14">
+<w:hdr xmlns:wpc="http://schemas.microsoft.com/office/word/2010/wordprocessingCanvas" xmlns:cx="http://schemas.microsoft.com/office/drawing/2014/chartex" xmlns:cx1="http://schemas.microsoft.com/office/drawing/2015/9/8/chartex" xmlns:cx2="http://schemas.microsoft.com/office/drawing/2015/10/21/chartex" xmlns:cx3="http://schemas.microsoft.com/office/drawing/2016/5/9/chartex" xmlns:cx4="http://schemas.microsoft.com/office/drawing/2016/5/10/chartex" xmlns:cx5="http://schemas.microsoft.com/office/drawing/2016/5/11/chartex" xmlns:cx6="http://schemas.microsoft.com/office/drawing/2016/5/12/chartex" xmlns:cx7="http://schemas.microsoft.com/office/drawing/2016/5/13/chartex" xmlns:cx8="http://schemas.microsoft.com/office/drawing/2016/5/14/chartex" xmlns:mc="http://schemas.openxmlformats.org/markup-compatibility/2006" xmlns:aink="http://schemas.microsoft.com/office/drawing/2016/ink" xmlns:am3d="http://schemas.microsoft.com/office/drawing/2017/model3d" xmlns:o="urn:schemas-microsoft-com:office:office" xmlns:r="http://schemas.openxmlformats.org/officeDocument/2006/relationships" xmlns:m="http://schemas.openxmlformats.org/officeDocument/2006/math" xmlns:v="urn:schemas-microsoft-com:vml" xmlns:wp14="http://schemas.microsoft.com/office/word/2010/wordprocessingDrawing" xmlns:wp="http://schemas.openxmlformats.org/drawingml/2006/wordprocessingDrawing" xmlns:w10="urn:schemas-microsoft-com:office:word" xmlns:w="http://schemas.openxmlformats.org/wordprocessingml/2006/main" xmlns:w14="http://schemas.microsoft.com/office/word/2010/wordml" xmlns:w15="http://schemas.microsoft.com/office/word/2012/wordml" xmlns:w16cex="http://schemas.microsoft.com/office/word/2018/wordml/cex" xmlns:w16cid="http://schemas.microsoft.com/office/word/2016/wordml/cid" xmlns:w16="http://schemas.microsoft.com/office/word/2018/wordml" xmlns:w16se="http://schemas.microsoft.com/office/word/2015/wordml/symex" xmlns:wpg="http://schemas.microsoft.com/office/word/2010/wordprocessingGroup" xmlns:wpi="http://schemas.microsoft.com/office/word/2010/wordprocessingInk" xmlns:wne="http://schemas.microsoft.com/office/word/2006/wordml" xmlns:wps="http://schemas.microsoft.com/office/word/2010/wordprocessingShape" mc:Ignorable="w14 w15 w16se w16cid w16 w16cex wp14">
   <w:p>
     <w:pPr>
       <w:pStyle w:val="Header"/>
@@ -2506,7 +4369,7 @@
               <v:stroke joinstyle="miter"/>
               <v:path gradientshapeok="t" o:connecttype="rect"/>
             </v:shapetype>
-            <v:shape id="MSIPCM2b324edabef0fa95a4f13bc5" o:spid="_x0000_s1026" type="#_x0000_t202" alt="{&quot;HashCode&quot;:-980460767,&quot;Height&quot;:792.0,&quot;Width&quot;:612.0,&quot;Placement&quot;:&quot;Header&quot;,&quot;Index&quot;:&quot;Primary&quot;,&quot;Section&quot;:1,&quot;Top&quot;:0.0,&quot;Left&quot;:0.0}" style="position:absolute;margin-left:0;margin-top:15pt;width:612pt;height:21pt;z-index:251659264;visibility:visible;mso-wrap-style:square;mso-wrap-distance-left:9pt;mso-wrap-distance-top:0;mso-wrap-distance-right:9pt;mso-wrap-distance-bottom:0;mso-position-horizontal:absolute;mso-position-horizontal-relative:page;mso-position-vertical:absolute;mso-position-vertical-relative:page;v-text-anchor:top" o:gfxdata="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" o:allowincell="f" filled="f" stroked="f" strokeweight=".5pt">
+            <v:shape id="MSIPCM2b324edabef0fa95a4f13bc5" o:spid="_x0000_s1026" type="#_x0000_t202" alt="{&quot;HashCode&quot;:-980460767,&quot;Height&quot;:792.0,&quot;Width&quot;:612.0,&quot;Placement&quot;:&quot;Header&quot;,&quot;Index&quot;:&quot;Primary&quot;,&quot;Section&quot;:1,&quot;Top&quot;:0.0,&quot;Left&quot;:0.0}" style="position:absolute;margin-left:0;margin-top:15pt;width:612pt;height:21pt;z-index:251659264;visibility:visible;mso-wrap-style:square;mso-wrap-distance-left:9pt;mso-wrap-distance-top:0;mso-wrap-distance-right:9pt;mso-wrap-distance-bottom:0;mso-position-horizontal:absolute;mso-position-horizontal-relative:page;mso-position-vertical:absolute;mso-position-vertical-relative:page;v-text-anchor:top" o:gfxdata="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" o:allowincell="f" filled="f" stroked="f" strokeweight=".5pt">
               <v:textbox inset=",0,20pt,0">
                 <w:txbxContent>
                   <w:p>
@@ -2540,19 +4403,235 @@
 </w:hdr>
 </file>
 
-<file path=word/header3.xml><?xml version="1.0" encoding="utf-8"?>
-<w:hdr xmlns:wpc="http://schemas.microsoft.com/office/word/2010/wordprocessingCanvas" xmlns:cx="http://schemas.microsoft.com/office/drawing/2014/chartex" xmlns:cx1="http://schemas.microsoft.com/office/drawing/2015/9/8/chartex" xmlns:cx2="http://schemas.microsoft.com/office/drawing/2015/10/21/chartex" xmlns:cx3="http://schemas.microsoft.com/office/drawing/2016/5/9/chartex" xmlns:cx4="http://schemas.microsoft.com/office/drawing/2016/5/10/chartex" xmlns:cx5="http://schemas.microsoft.com/office/drawing/2016/5/11/chartex" xmlns:cx6="http://schemas.microsoft.com/office/drawing/2016/5/12/chartex" xmlns:cx7="http://schemas.microsoft.com/office/drawing/2016/5/13/chartex" xmlns:cx8="http://schemas.microsoft.com/office/drawing/2016/5/14/chartex" xmlns:mc="http://schemas.openxmlformats.org/markup-compatibility/2006" xmlns:aink="http://schemas.microsoft.com/office/drawing/2016/ink" xmlns:am3d="http://schemas.microsoft.com/office/drawing/2017/model3d" xmlns:o="urn:schemas-microsoft-com:office:office" xmlns:r="http://schemas.openxmlformats.org/officeDocument/2006/relationships" xmlns:m="http://schemas.openxmlformats.org/officeDocument/2006/math" xmlns:v="urn:schemas-microsoft-com:vml" xmlns:wp14="http://schemas.microsoft.com/office/word/2010/wordprocessingDrawing" xmlns:wp="http://schemas.openxmlformats.org/drawingml/2006/wordprocessingDrawing" xmlns:w10="urn:schemas-microsoft-com:office:word" xmlns:w="http://schemas.openxmlformats.org/wordprocessingml/2006/main" xmlns:w14="http://schemas.microsoft.com/office/word/2010/wordml" xmlns:w15="http://schemas.microsoft.com/office/word/2012/wordml" xmlns:w16cid="http://schemas.microsoft.com/office/word/2016/wordml/cid" xmlns:w16se="http://schemas.microsoft.com/office/word/2015/wordml/symex" xmlns:wpg="http://schemas.microsoft.com/office/word/2010/wordprocessingGroup" xmlns:wpi="http://schemas.microsoft.com/office/word/2010/wordprocessingInk" xmlns:wne="http://schemas.microsoft.com/office/word/2006/wordml" xmlns:wps="http://schemas.microsoft.com/office/word/2010/wordprocessingShape" mc:Ignorable="w14 w15 w16se w16cid wp14">
-  <w:p>
-    <w:pPr>
-      <w:pStyle w:val="Header"/>
-    </w:pPr>
-  </w:p>
-</w:hdr>
-</file>
-
 <file path=word/numbering.xml><?xml version="1.0" encoding="utf-8"?>
-<w:numbering xmlns:wpc="http://schemas.microsoft.com/office/word/2010/wordprocessingCanvas" xmlns:cx="http://schemas.microsoft.com/office/drawing/2014/chartex" xmlns:cx1="http://schemas.microsoft.com/office/drawing/2015/9/8/chartex" xmlns:cx2="http://schemas.microsoft.com/office/drawing/2015/10/21/chartex" xmlns:cx3="http://schemas.microsoft.com/office/drawing/2016/5/9/chartex" xmlns:cx4="http://schemas.microsoft.com/office/drawing/2016/5/10/chartex" xmlns:cx5="http://schemas.microsoft.com/office/drawing/2016/5/11/chartex" xmlns:cx6="http://schemas.microsoft.com/office/drawing/2016/5/12/chartex" xmlns:cx7="http://schemas.microsoft.com/office/drawing/2016/5/13/chartex" xmlns:cx8="http://schemas.microsoft.com/office/drawing/2016/5/14/chartex" xmlns:mc="http://schemas.openxmlformats.org/markup-compatibility/2006" xmlns:aink="http://schemas.microsoft.com/office/drawing/2016/ink" xmlns:am3d="http://schemas.microsoft.com/office/drawing/2017/model3d" xmlns:o="urn:schemas-microsoft-com:office:office" xmlns:r="http://schemas.openxmlformats.org/officeDocument/2006/relationships" xmlns:m="http://schemas.openxmlformats.org/officeDocument/2006/math" xmlns:v="urn:schemas-microsoft-com:vml" xmlns:wp14="http://schemas.microsoft.com/office/word/2010/wordprocessingDrawing" xmlns:wp="http://schemas.openxmlformats.org/drawingml/2006/wordprocessingDrawing" xmlns:w10="urn:schemas-microsoft-com:office:word" xmlns:w="http://schemas.openxmlformats.org/wordprocessingml/2006/main" xmlns:w14="http://schemas.microsoft.com/office/word/2010/wordml" xmlns:w15="http://schemas.microsoft.com/office/word/2012/wordml" xmlns:w16cid="http://schemas.microsoft.com/office/word/2016/wordml/cid" xmlns:w16se="http://schemas.microsoft.com/office/word/2015/wordml/symex" xmlns:wpg="http://schemas.microsoft.com/office/word/2010/wordprocessingGroup" xmlns:wpi="http://schemas.microsoft.com/office/word/2010/wordprocessingInk" xmlns:wne="http://schemas.microsoft.com/office/word/2006/wordml" xmlns:wps="http://schemas.microsoft.com/office/word/2010/wordprocessingShape" mc:Ignorable="w14 w15 w16se w16cid wp14">
+<w:numbering xmlns:wpc="http://schemas.microsoft.com/office/word/2010/wordprocessingCanvas" xmlns:cx="http://schemas.microsoft.com/office/drawing/2014/chartex" xmlns:cx1="http://schemas.microsoft.com/office/drawing/2015/9/8/chartex" xmlns:cx2="http://schemas.microsoft.com/office/drawing/2015/10/21/chartex" xmlns:cx3="http://schemas.microsoft.com/office/drawing/2016/5/9/chartex" xmlns:cx4="http://schemas.microsoft.com/office/drawing/2016/5/10/chartex" xmlns:cx5="http://schemas.microsoft.com/office/drawing/2016/5/11/chartex" xmlns:cx6="http://schemas.microsoft.com/office/drawing/2016/5/12/chartex" xmlns:cx7="http://schemas.microsoft.com/office/drawing/2016/5/13/chartex" xmlns:cx8="http://schemas.microsoft.com/office/drawing/2016/5/14/chartex" xmlns:mc="http://schemas.openxmlformats.org/markup-compatibility/2006" xmlns:aink="http://schemas.microsoft.com/office/drawing/2016/ink" xmlns:am3d="http://schemas.microsoft.com/office/drawing/2017/model3d" xmlns:o="urn:schemas-microsoft-com:office:office" xmlns:r="http://schemas.openxmlformats.org/officeDocument/2006/relationships" xmlns:m="http://schemas.openxmlformats.org/officeDocument/2006/math" xmlns:v="urn:schemas-microsoft-com:vml" xmlns:wp14="http://schemas.microsoft.com/office/word/2010/wordprocessingDrawing" xmlns:wp="http://schemas.openxmlformats.org/drawingml/2006/wordprocessingDrawing" xmlns:w10="urn:schemas-microsoft-com:office:word" xmlns:w="http://schemas.openxmlformats.org/wordprocessingml/2006/main" xmlns:w14="http://schemas.microsoft.com/office/word/2010/wordml" xmlns:w15="http://schemas.microsoft.com/office/word/2012/wordml" xmlns:w16cex="http://schemas.microsoft.com/office/word/2018/wordml/cex" xmlns:w16cid="http://schemas.microsoft.com/office/word/2016/wordml/cid" xmlns:w16="http://schemas.microsoft.com/office/word/2018/wordml" xmlns:w16se="http://schemas.microsoft.com/office/word/2015/wordml/symex" xmlns:wpg="http://schemas.microsoft.com/office/word/2010/wordprocessingGroup" xmlns:wpi="http://schemas.microsoft.com/office/word/2010/wordprocessingInk" xmlns:wne="http://schemas.microsoft.com/office/word/2006/wordml" xmlns:wps="http://schemas.microsoft.com/office/word/2010/wordprocessingShape" mc:Ignorable="w14 w15 w16se w16cid w16 w16cex wp14">
   <w:abstractNum w:abstractNumId="0" w15:restartNumberingAfterBreak="0">
+    <w:nsid w:val="036970BB"/>
+    <w:multiLevelType w:val="multilevel"/>
+    <w:tmpl w:val="EE2808D6"/>
+    <w:lvl w:ilvl="0">
+      <w:start w:val="2"/>
+      <w:numFmt w:val="decimal"/>
+      <w:lvlText w:val="%1"/>
+      <w:lvlJc w:val="left"/>
+      <w:pPr>
+        <w:ind w:left="360" w:hanging="360"/>
+      </w:pPr>
+      <w:rPr>
+        <w:rFonts w:hint="default"/>
+      </w:rPr>
+    </w:lvl>
+    <w:lvl w:ilvl="1">
+      <w:start w:val="1"/>
+      <w:numFmt w:val="decimal"/>
+      <w:lvlText w:val="%1.%2"/>
+      <w:lvlJc w:val="left"/>
+      <w:pPr>
+        <w:ind w:left="1080" w:hanging="360"/>
+      </w:pPr>
+      <w:rPr>
+        <w:rFonts w:hint="default"/>
+      </w:rPr>
+    </w:lvl>
+    <w:lvl w:ilvl="2">
+      <w:start w:val="1"/>
+      <w:numFmt w:val="decimal"/>
+      <w:lvlText w:val="%1.%2.%3"/>
+      <w:lvlJc w:val="left"/>
+      <w:pPr>
+        <w:ind w:left="2160" w:hanging="720"/>
+      </w:pPr>
+      <w:rPr>
+        <w:rFonts w:hint="default"/>
+      </w:rPr>
+    </w:lvl>
+    <w:lvl w:ilvl="3">
+      <w:start w:val="1"/>
+      <w:numFmt w:val="decimal"/>
+      <w:lvlText w:val="%1.%2.%3.%4"/>
+      <w:lvlJc w:val="left"/>
+      <w:pPr>
+        <w:ind w:left="2880" w:hanging="720"/>
+      </w:pPr>
+      <w:rPr>
+        <w:rFonts w:hint="default"/>
+      </w:rPr>
+    </w:lvl>
+    <w:lvl w:ilvl="4">
+      <w:start w:val="1"/>
+      <w:numFmt w:val="decimal"/>
+      <w:lvlText w:val="%1.%2.%3.%4.%5"/>
+      <w:lvlJc w:val="left"/>
+      <w:pPr>
+        <w:ind w:left="3960" w:hanging="1080"/>
+      </w:pPr>
+      <w:rPr>
+        <w:rFonts w:hint="default"/>
+      </w:rPr>
+    </w:lvl>
+    <w:lvl w:ilvl="5">
+      <w:start w:val="1"/>
+      <w:numFmt w:val="decimal"/>
+      <w:lvlText w:val="%1.%2.%3.%4.%5.%6"/>
+      <w:lvlJc w:val="left"/>
+      <w:pPr>
+        <w:ind w:left="5040" w:hanging="1440"/>
+      </w:pPr>
+      <w:rPr>
+        <w:rFonts w:hint="default"/>
+      </w:rPr>
+    </w:lvl>
+    <w:lvl w:ilvl="6">
+      <w:start w:val="1"/>
+      <w:numFmt w:val="decimal"/>
+      <w:lvlText w:val="%1.%2.%3.%4.%5.%6.%7"/>
+      <w:lvlJc w:val="left"/>
+      <w:pPr>
+        <w:ind w:left="5760" w:hanging="1440"/>
+      </w:pPr>
+      <w:rPr>
+        <w:rFonts w:hint="default"/>
+      </w:rPr>
+    </w:lvl>
+    <w:lvl w:ilvl="7">
+      <w:start w:val="1"/>
+      <w:numFmt w:val="decimal"/>
+      <w:lvlText w:val="%1.%2.%3.%4.%5.%6.%7.%8"/>
+      <w:lvlJc w:val="left"/>
+      <w:pPr>
+        <w:ind w:left="6840" w:hanging="1800"/>
+      </w:pPr>
+      <w:rPr>
+        <w:rFonts w:hint="default"/>
+      </w:rPr>
+    </w:lvl>
+    <w:lvl w:ilvl="8">
+      <w:start w:val="1"/>
+      <w:numFmt w:val="decimal"/>
+      <w:lvlText w:val="%1.%2.%3.%4.%5.%6.%7.%8.%9"/>
+      <w:lvlJc w:val="left"/>
+      <w:pPr>
+        <w:ind w:left="7560" w:hanging="1800"/>
+      </w:pPr>
+      <w:rPr>
+        <w:rFonts w:hint="default"/>
+      </w:rPr>
+    </w:lvl>
+  </w:abstractNum>
+  <w:abstractNum w:abstractNumId="1" w15:restartNumberingAfterBreak="0">
+    <w:nsid w:val="1A601C45"/>
+    <w:multiLevelType w:val="hybridMultilevel"/>
+    <w:tmpl w:val="7BCA8EEC"/>
+    <w:lvl w:ilvl="0" w:tplc="04090001">
+      <w:start w:val="1"/>
+      <w:numFmt w:val="bullet"/>
+      <w:lvlText w:val=""/>
+      <w:lvlJc w:val="left"/>
+      <w:pPr>
+        <w:ind w:left="720" w:hanging="360"/>
+      </w:pPr>
+      <w:rPr>
+        <w:rFonts w:ascii="Symbol" w:hAnsi="Symbol" w:hint="default"/>
+      </w:rPr>
+    </w:lvl>
+    <w:lvl w:ilvl="1" w:tplc="04090003" w:tentative="1">
+      <w:start w:val="1"/>
+      <w:numFmt w:val="bullet"/>
+      <w:lvlText w:val="o"/>
+      <w:lvlJc w:val="left"/>
+      <w:pPr>
+        <w:ind w:left="1440" w:hanging="360"/>
+      </w:pPr>
+      <w:rPr>
+        <w:rFonts w:ascii="Courier New" w:hAnsi="Courier New" w:cs="Courier New" w:hint="default"/>
+      </w:rPr>
+    </w:lvl>
+    <w:lvl w:ilvl="2" w:tplc="04090005" w:tentative="1">
+      <w:start w:val="1"/>
+      <w:numFmt w:val="bullet"/>
+      <w:lvlText w:val=""/>
+      <w:lvlJc w:val="left"/>
+      <w:pPr>
+        <w:ind w:left="2160" w:hanging="360"/>
+      </w:pPr>
+      <w:rPr>
+        <w:rFonts w:ascii="Wingdings" w:hAnsi="Wingdings" w:hint="default"/>
+      </w:rPr>
+    </w:lvl>
+    <w:lvl w:ilvl="3" w:tplc="04090001" w:tentative="1">
+      <w:start w:val="1"/>
+      <w:numFmt w:val="bullet"/>
+      <w:lvlText w:val=""/>
+      <w:lvlJc w:val="left"/>
+      <w:pPr>
+        <w:ind w:left="2880" w:hanging="360"/>
+      </w:pPr>
+      <w:rPr>
+        <w:rFonts w:ascii="Symbol" w:hAnsi="Symbol" w:hint="default"/>
+      </w:rPr>
+    </w:lvl>
+    <w:lvl w:ilvl="4" w:tplc="04090003" w:tentative="1">
+      <w:start w:val="1"/>
+      <w:numFmt w:val="bullet"/>
+      <w:lvlText w:val="o"/>
+      <w:lvlJc w:val="left"/>
+      <w:pPr>
+        <w:ind w:left="3600" w:hanging="360"/>
+      </w:pPr>
+      <w:rPr>
+        <w:rFonts w:ascii="Courier New" w:hAnsi="Courier New" w:cs="Courier New" w:hint="default"/>
+      </w:rPr>
+    </w:lvl>
+    <w:lvl w:ilvl="5" w:tplc="04090005" w:tentative="1">
+      <w:start w:val="1"/>
+      <w:numFmt w:val="bullet"/>
+      <w:lvlText w:val=""/>
+      <w:lvlJc w:val="left"/>
+      <w:pPr>
+        <w:ind w:left="4320" w:hanging="360"/>
+      </w:pPr>
+      <w:rPr>
+        <w:rFonts w:ascii="Wingdings" w:hAnsi="Wingdings" w:hint="default"/>
+      </w:rPr>
+    </w:lvl>
+    <w:lvl w:ilvl="6" w:tplc="04090001" w:tentative="1">
+      <w:start w:val="1"/>
+      <w:numFmt w:val="bullet"/>
+      <w:lvlText w:val=""/>
+      <w:lvlJc w:val="left"/>
+      <w:pPr>
+        <w:ind w:left="5040" w:hanging="360"/>
+      </w:pPr>
+      <w:rPr>
+        <w:rFonts w:ascii="Symbol" w:hAnsi="Symbol" w:hint="default"/>
+      </w:rPr>
+    </w:lvl>
+    <w:lvl w:ilvl="7" w:tplc="04090003" w:tentative="1">
+      <w:start w:val="1"/>
+      <w:numFmt w:val="bullet"/>
+      <w:lvlText w:val="o"/>
+      <w:lvlJc w:val="left"/>
+      <w:pPr>
+        <w:ind w:left="5760" w:hanging="360"/>
+      </w:pPr>
+      <w:rPr>
+        <w:rFonts w:ascii="Courier New" w:hAnsi="Courier New" w:cs="Courier New" w:hint="default"/>
+      </w:rPr>
+    </w:lvl>
+    <w:lvl w:ilvl="8" w:tplc="04090005" w:tentative="1">
+      <w:start w:val="1"/>
+      <w:numFmt w:val="bullet"/>
+      <w:lvlText w:val=""/>
+      <w:lvlJc w:val="left"/>
+      <w:pPr>
+        <w:ind w:left="6480" w:hanging="360"/>
+      </w:pPr>
+      <w:rPr>
+        <w:rFonts w:ascii="Wingdings" w:hAnsi="Wingdings" w:hint="default"/>
+      </w:rPr>
+    </w:lvl>
+  </w:abstractNum>
+  <w:abstractNum w:abstractNumId="2" w15:restartNumberingAfterBreak="0">
     <w:nsid w:val="39E0050E"/>
     <w:multiLevelType w:val="hybridMultilevel"/>
     <w:tmpl w:val="1DEE80F0"/>
@@ -2665,7 +4744,7 @@
       </w:rPr>
     </w:lvl>
   </w:abstractNum>
-  <w:abstractNum w:abstractNumId="1" w15:restartNumberingAfterBreak="0">
+  <w:abstractNum w:abstractNumId="3" w15:restartNumberingAfterBreak="0">
     <w:nsid w:val="3E160F2D"/>
     <w:multiLevelType w:val="hybridMultilevel"/>
     <w:tmpl w:val="9E103830"/>
@@ -2778,7 +4857,120 @@
       </w:rPr>
     </w:lvl>
   </w:abstractNum>
-  <w:abstractNum w:abstractNumId="2" w15:restartNumberingAfterBreak="0">
+  <w:abstractNum w:abstractNumId="4" w15:restartNumberingAfterBreak="0">
+    <w:nsid w:val="4400705E"/>
+    <w:multiLevelType w:val="hybridMultilevel"/>
+    <w:tmpl w:val="4176BAC4"/>
+    <w:lvl w:ilvl="0" w:tplc="04090001">
+      <w:start w:val="1"/>
+      <w:numFmt w:val="bullet"/>
+      <w:lvlText w:val=""/>
+      <w:lvlJc w:val="left"/>
+      <w:pPr>
+        <w:ind w:left="1440" w:hanging="360"/>
+      </w:pPr>
+      <w:rPr>
+        <w:rFonts w:ascii="Symbol" w:hAnsi="Symbol" w:hint="default"/>
+      </w:rPr>
+    </w:lvl>
+    <w:lvl w:ilvl="1" w:tplc="04090003" w:tentative="1">
+      <w:start w:val="1"/>
+      <w:numFmt w:val="bullet"/>
+      <w:lvlText w:val="o"/>
+      <w:lvlJc w:val="left"/>
+      <w:pPr>
+        <w:ind w:left="2160" w:hanging="360"/>
+      </w:pPr>
+      <w:rPr>
+        <w:rFonts w:ascii="Courier New" w:hAnsi="Courier New" w:cs="Courier New" w:hint="default"/>
+      </w:rPr>
+    </w:lvl>
+    <w:lvl w:ilvl="2" w:tplc="04090005" w:tentative="1">
+      <w:start w:val="1"/>
+      <w:numFmt w:val="bullet"/>
+      <w:lvlText w:val=""/>
+      <w:lvlJc w:val="left"/>
+      <w:pPr>
+        <w:ind w:left="2880" w:hanging="360"/>
+      </w:pPr>
+      <w:rPr>
+        <w:rFonts w:ascii="Wingdings" w:hAnsi="Wingdings" w:hint="default"/>
+      </w:rPr>
+    </w:lvl>
+    <w:lvl w:ilvl="3" w:tplc="04090001" w:tentative="1">
+      <w:start w:val="1"/>
+      <w:numFmt w:val="bullet"/>
+      <w:lvlText w:val=""/>
+      <w:lvlJc w:val="left"/>
+      <w:pPr>
+        <w:ind w:left="3600" w:hanging="360"/>
+      </w:pPr>
+      <w:rPr>
+        <w:rFonts w:ascii="Symbol" w:hAnsi="Symbol" w:hint="default"/>
+      </w:rPr>
+    </w:lvl>
+    <w:lvl w:ilvl="4" w:tplc="04090003" w:tentative="1">
+      <w:start w:val="1"/>
+      <w:numFmt w:val="bullet"/>
+      <w:lvlText w:val="o"/>
+      <w:lvlJc w:val="left"/>
+      <w:pPr>
+        <w:ind w:left="4320" w:hanging="360"/>
+      </w:pPr>
+      <w:rPr>
+        <w:rFonts w:ascii="Courier New" w:hAnsi="Courier New" w:cs="Courier New" w:hint="default"/>
+      </w:rPr>
+    </w:lvl>
+    <w:lvl w:ilvl="5" w:tplc="04090005" w:tentative="1">
+      <w:start w:val="1"/>
+      <w:numFmt w:val="bullet"/>
+      <w:lvlText w:val=""/>
+      <w:lvlJc w:val="left"/>
+      <w:pPr>
+        <w:ind w:left="5040" w:hanging="360"/>
+      </w:pPr>
+      <w:rPr>
+        <w:rFonts w:ascii="Wingdings" w:hAnsi="Wingdings" w:hint="default"/>
+      </w:rPr>
+    </w:lvl>
+    <w:lvl w:ilvl="6" w:tplc="04090001" w:tentative="1">
+      <w:start w:val="1"/>
+      <w:numFmt w:val="bullet"/>
+      <w:lvlText w:val=""/>
+      <w:lvlJc w:val="left"/>
+      <w:pPr>
+        <w:ind w:left="5760" w:hanging="360"/>
+      </w:pPr>
+      <w:rPr>
+        <w:rFonts w:ascii="Symbol" w:hAnsi="Symbol" w:hint="default"/>
+      </w:rPr>
+    </w:lvl>
+    <w:lvl w:ilvl="7" w:tplc="04090003" w:tentative="1">
+      <w:start w:val="1"/>
+      <w:numFmt w:val="bullet"/>
+      <w:lvlText w:val="o"/>
+      <w:lvlJc w:val="left"/>
+      <w:pPr>
+        <w:ind w:left="6480" w:hanging="360"/>
+      </w:pPr>
+      <w:rPr>
+        <w:rFonts w:ascii="Courier New" w:hAnsi="Courier New" w:cs="Courier New" w:hint="default"/>
+      </w:rPr>
+    </w:lvl>
+    <w:lvl w:ilvl="8" w:tplc="04090005" w:tentative="1">
+      <w:start w:val="1"/>
+      <w:numFmt w:val="bullet"/>
+      <w:lvlText w:val=""/>
+      <w:lvlJc w:val="left"/>
+      <w:pPr>
+        <w:ind w:left="7200" w:hanging="360"/>
+      </w:pPr>
+      <w:rPr>
+        <w:rFonts w:ascii="Wingdings" w:hAnsi="Wingdings" w:hint="default"/>
+      </w:rPr>
+    </w:lvl>
+  </w:abstractNum>
+  <w:abstractNum w:abstractNumId="5" w15:restartNumberingAfterBreak="0">
     <w:nsid w:val="5A9F60B1"/>
     <w:multiLevelType w:val="hybridMultilevel"/>
     <w:tmpl w:val="703AB982"/>
@@ -2891,7 +5083,7 @@
       </w:rPr>
     </w:lvl>
   </w:abstractNum>
-  <w:abstractNum w:abstractNumId="3" w15:restartNumberingAfterBreak="0">
+  <w:abstractNum w:abstractNumId="6" w15:restartNumberingAfterBreak="0">
     <w:nsid w:val="5DC76AF4"/>
     <w:multiLevelType w:val="hybridMultilevel"/>
     <w:tmpl w:val="B96850E2"/>
@@ -3004,7 +5196,7 @@
       </w:rPr>
     </w:lvl>
   </w:abstractNum>
-  <w:abstractNum w:abstractNumId="4" w15:restartNumberingAfterBreak="0">
+  <w:abstractNum w:abstractNumId="7" w15:restartNumberingAfterBreak="0">
     <w:nsid w:val="61596E31"/>
     <w:multiLevelType w:val="multilevel"/>
     <w:tmpl w:val="3CD292EA"/>
@@ -3117,7 +5309,120 @@
       </w:rPr>
     </w:lvl>
   </w:abstractNum>
-  <w:abstractNum w:abstractNumId="5" w15:restartNumberingAfterBreak="0">
+  <w:abstractNum w:abstractNumId="8" w15:restartNumberingAfterBreak="0">
+    <w:nsid w:val="626B6024"/>
+    <w:multiLevelType w:val="hybridMultilevel"/>
+    <w:tmpl w:val="41085C14"/>
+    <w:lvl w:ilvl="0" w:tplc="04090001">
+      <w:start w:val="1"/>
+      <w:numFmt w:val="bullet"/>
+      <w:lvlText w:val=""/>
+      <w:lvlJc w:val="left"/>
+      <w:pPr>
+        <w:ind w:left="720" w:hanging="360"/>
+      </w:pPr>
+      <w:rPr>
+        <w:rFonts w:ascii="Symbol" w:hAnsi="Symbol" w:hint="default"/>
+      </w:rPr>
+    </w:lvl>
+    <w:lvl w:ilvl="1" w:tplc="04090003" w:tentative="1">
+      <w:start w:val="1"/>
+      <w:numFmt w:val="bullet"/>
+      <w:lvlText w:val="o"/>
+      <w:lvlJc w:val="left"/>
+      <w:pPr>
+        <w:ind w:left="1440" w:hanging="360"/>
+      </w:pPr>
+      <w:rPr>
+        <w:rFonts w:ascii="Courier New" w:hAnsi="Courier New" w:cs="Courier New" w:hint="default"/>
+      </w:rPr>
+    </w:lvl>
+    <w:lvl w:ilvl="2" w:tplc="04090005" w:tentative="1">
+      <w:start w:val="1"/>
+      <w:numFmt w:val="bullet"/>
+      <w:lvlText w:val=""/>
+      <w:lvlJc w:val="left"/>
+      <w:pPr>
+        <w:ind w:left="2160" w:hanging="360"/>
+      </w:pPr>
+      <w:rPr>
+        <w:rFonts w:ascii="Wingdings" w:hAnsi="Wingdings" w:hint="default"/>
+      </w:rPr>
+    </w:lvl>
+    <w:lvl w:ilvl="3" w:tplc="04090001" w:tentative="1">
+      <w:start w:val="1"/>
+      <w:numFmt w:val="bullet"/>
+      <w:lvlText w:val=""/>
+      <w:lvlJc w:val="left"/>
+      <w:pPr>
+        <w:ind w:left="2880" w:hanging="360"/>
+      </w:pPr>
+      <w:rPr>
+        <w:rFonts w:ascii="Symbol" w:hAnsi="Symbol" w:hint="default"/>
+      </w:rPr>
+    </w:lvl>
+    <w:lvl w:ilvl="4" w:tplc="04090003" w:tentative="1">
+      <w:start w:val="1"/>
+      <w:numFmt w:val="bullet"/>
+      <w:lvlText w:val="o"/>
+      <w:lvlJc w:val="left"/>
+      <w:pPr>
+        <w:ind w:left="3600" w:hanging="360"/>
+      </w:pPr>
+      <w:rPr>
+        <w:rFonts w:ascii="Courier New" w:hAnsi="Courier New" w:cs="Courier New" w:hint="default"/>
+      </w:rPr>
+    </w:lvl>
+    <w:lvl w:ilvl="5" w:tplc="04090005" w:tentative="1">
+      <w:start w:val="1"/>
+      <w:numFmt w:val="bullet"/>
+      <w:lvlText w:val=""/>
+      <w:lvlJc w:val="left"/>
+      <w:pPr>
+        <w:ind w:left="4320" w:hanging="360"/>
+      </w:pPr>
+      <w:rPr>
+        <w:rFonts w:ascii="Wingdings" w:hAnsi="Wingdings" w:hint="default"/>
+      </w:rPr>
+    </w:lvl>
+    <w:lvl w:ilvl="6" w:tplc="04090001" w:tentative="1">
+      <w:start w:val="1"/>
+      <w:numFmt w:val="bullet"/>
+      <w:lvlText w:val=""/>
+      <w:lvlJc w:val="left"/>
+      <w:pPr>
+        <w:ind w:left="5040" w:hanging="360"/>
+      </w:pPr>
+      <w:rPr>
+        <w:rFonts w:ascii="Symbol" w:hAnsi="Symbol" w:hint="default"/>
+      </w:rPr>
+    </w:lvl>
+    <w:lvl w:ilvl="7" w:tplc="04090003" w:tentative="1">
+      <w:start w:val="1"/>
+      <w:numFmt w:val="bullet"/>
+      <w:lvlText w:val="o"/>
+      <w:lvlJc w:val="left"/>
+      <w:pPr>
+        <w:ind w:left="5760" w:hanging="360"/>
+      </w:pPr>
+      <w:rPr>
+        <w:rFonts w:ascii="Courier New" w:hAnsi="Courier New" w:cs="Courier New" w:hint="default"/>
+      </w:rPr>
+    </w:lvl>
+    <w:lvl w:ilvl="8" w:tplc="04090005" w:tentative="1">
+      <w:start w:val="1"/>
+      <w:numFmt w:val="bullet"/>
+      <w:lvlText w:val=""/>
+      <w:lvlJc w:val="left"/>
+      <w:pPr>
+        <w:ind w:left="6480" w:hanging="360"/>
+      </w:pPr>
+      <w:rPr>
+        <w:rFonts w:ascii="Wingdings" w:hAnsi="Wingdings" w:hint="default"/>
+      </w:rPr>
+    </w:lvl>
+  </w:abstractNum>
+  <w:abstractNum w:abstractNumId="9" w15:restartNumberingAfterBreak="0">
     <w:nsid w:val="6F0F64AE"/>
     <w:multiLevelType w:val="multilevel"/>
     <w:tmpl w:val="C792A67E"/>
@@ -3238,29 +5543,249 @@
       </w:rPr>
     </w:lvl>
   </w:abstractNum>
+  <w:abstractNum w:abstractNumId="10" w15:restartNumberingAfterBreak="0">
+    <w:nsid w:val="72127DE3"/>
+    <w:multiLevelType w:val="hybridMultilevel"/>
+    <w:tmpl w:val="941A24D0"/>
+    <w:lvl w:ilvl="0" w:tplc="04090001">
+      <w:start w:val="1"/>
+      <w:numFmt w:val="bullet"/>
+      <w:lvlText w:val=""/>
+      <w:lvlJc w:val="left"/>
+      <w:pPr>
+        <w:ind w:left="720" w:hanging="360"/>
+      </w:pPr>
+      <w:rPr>
+        <w:rFonts w:ascii="Symbol" w:hAnsi="Symbol" w:hint="default"/>
+      </w:rPr>
+    </w:lvl>
+    <w:lvl w:ilvl="1" w:tplc="04090003">
+      <w:start w:val="1"/>
+      <w:numFmt w:val="bullet"/>
+      <w:lvlText w:val="o"/>
+      <w:lvlJc w:val="left"/>
+      <w:pPr>
+        <w:ind w:left="1440" w:hanging="360"/>
+      </w:pPr>
+      <w:rPr>
+        <w:rFonts w:ascii="Courier New" w:hAnsi="Courier New" w:cs="Courier New" w:hint="default"/>
+      </w:rPr>
+    </w:lvl>
+    <w:lvl w:ilvl="2" w:tplc="04090005" w:tentative="1">
+      <w:start w:val="1"/>
+      <w:numFmt w:val="bullet"/>
+      <w:lvlText w:val=""/>
+      <w:lvlJc w:val="left"/>
+      <w:pPr>
+        <w:ind w:left="2160" w:hanging="360"/>
+      </w:pPr>
+      <w:rPr>
+        <w:rFonts w:ascii="Wingdings" w:hAnsi="Wingdings" w:hint="default"/>
+      </w:rPr>
+    </w:lvl>
+    <w:lvl w:ilvl="3" w:tplc="04090001" w:tentative="1">
+      <w:start w:val="1"/>
+      <w:numFmt w:val="bullet"/>
+      <w:lvlText w:val=""/>
+      <w:lvlJc w:val="left"/>
+      <w:pPr>
+        <w:ind w:left="2880" w:hanging="360"/>
+      </w:pPr>
+      <w:rPr>
+        <w:rFonts w:ascii="Symbol" w:hAnsi="Symbol" w:hint="default"/>
+      </w:rPr>
+    </w:lvl>
+    <w:lvl w:ilvl="4" w:tplc="04090003" w:tentative="1">
+      <w:start w:val="1"/>
+      <w:numFmt w:val="bullet"/>
+      <w:lvlText w:val="o"/>
+      <w:lvlJc w:val="left"/>
+      <w:pPr>
+        <w:ind w:left="3600" w:hanging="360"/>
+      </w:pPr>
+      <w:rPr>
+        <w:rFonts w:ascii="Courier New" w:hAnsi="Courier New" w:cs="Courier New" w:hint="default"/>
+      </w:rPr>
+    </w:lvl>
+    <w:lvl w:ilvl="5" w:tplc="04090005" w:tentative="1">
+      <w:start w:val="1"/>
+      <w:numFmt w:val="bullet"/>
+      <w:lvlText w:val=""/>
+      <w:lvlJc w:val="left"/>
+      <w:pPr>
+        <w:ind w:left="4320" w:hanging="360"/>
+      </w:pPr>
+      <w:rPr>
+        <w:rFonts w:ascii="Wingdings" w:hAnsi="Wingdings" w:hint="default"/>
+      </w:rPr>
+    </w:lvl>
+    <w:lvl w:ilvl="6" w:tplc="04090001" w:tentative="1">
+      <w:start w:val="1"/>
+      <w:numFmt w:val="bullet"/>
+      <w:lvlText w:val=""/>
+      <w:lvlJc w:val="left"/>
+      <w:pPr>
+        <w:ind w:left="5040" w:hanging="360"/>
+      </w:pPr>
+      <w:rPr>
+        <w:rFonts w:ascii="Symbol" w:hAnsi="Symbol" w:hint="default"/>
+      </w:rPr>
+    </w:lvl>
+    <w:lvl w:ilvl="7" w:tplc="04090003" w:tentative="1">
+      <w:start w:val="1"/>
+      <w:numFmt w:val="bullet"/>
+      <w:lvlText w:val="o"/>
+      <w:lvlJc w:val="left"/>
+      <w:pPr>
+        <w:ind w:left="5760" w:hanging="360"/>
+      </w:pPr>
+      <w:rPr>
+        <w:rFonts w:ascii="Courier New" w:hAnsi="Courier New" w:cs="Courier New" w:hint="default"/>
+      </w:rPr>
+    </w:lvl>
+    <w:lvl w:ilvl="8" w:tplc="04090005" w:tentative="1">
+      <w:start w:val="1"/>
+      <w:numFmt w:val="bullet"/>
+      <w:lvlText w:val=""/>
+      <w:lvlJc w:val="left"/>
+      <w:pPr>
+        <w:ind w:left="6480" w:hanging="360"/>
+      </w:pPr>
+      <w:rPr>
+        <w:rFonts w:ascii="Wingdings" w:hAnsi="Wingdings" w:hint="default"/>
+      </w:rPr>
+    </w:lvl>
+  </w:abstractNum>
+  <w:abstractNum w:abstractNumId="11" w15:restartNumberingAfterBreak="0">
+    <w:nsid w:val="77C213EC"/>
+    <w:multiLevelType w:val="hybridMultilevel"/>
+    <w:tmpl w:val="2F148368"/>
+    <w:lvl w:ilvl="0" w:tplc="0409000F">
+      <w:start w:val="1"/>
+      <w:numFmt w:val="decimal"/>
+      <w:lvlText w:val="%1."/>
+      <w:lvlJc w:val="left"/>
+      <w:pPr>
+        <w:ind w:left="720" w:hanging="360"/>
+      </w:pPr>
+      <w:rPr>
+        <w:rFonts w:hint="default"/>
+      </w:rPr>
+    </w:lvl>
+    <w:lvl w:ilvl="1" w:tplc="04090019">
+      <w:start w:val="1"/>
+      <w:numFmt w:val="lowerLetter"/>
+      <w:lvlText w:val="%2."/>
+      <w:lvlJc w:val="left"/>
+      <w:pPr>
+        <w:ind w:left="1440" w:hanging="360"/>
+      </w:pPr>
+    </w:lvl>
+    <w:lvl w:ilvl="2" w:tplc="0409001B" w:tentative="1">
+      <w:start w:val="1"/>
+      <w:numFmt w:val="lowerRoman"/>
+      <w:lvlText w:val="%3."/>
+      <w:lvlJc w:val="right"/>
+      <w:pPr>
+        <w:ind w:left="2160" w:hanging="180"/>
+      </w:pPr>
+    </w:lvl>
+    <w:lvl w:ilvl="3" w:tplc="0409000F" w:tentative="1">
+      <w:start w:val="1"/>
+      <w:numFmt w:val="decimal"/>
+      <w:lvlText w:val="%4."/>
+      <w:lvlJc w:val="left"/>
+      <w:pPr>
+        <w:ind w:left="2880" w:hanging="360"/>
+      </w:pPr>
+    </w:lvl>
+    <w:lvl w:ilvl="4" w:tplc="04090019" w:tentative="1">
+      <w:start w:val="1"/>
+      <w:numFmt w:val="lowerLetter"/>
+      <w:lvlText w:val="%5."/>
+      <w:lvlJc w:val="left"/>
+      <w:pPr>
+        <w:ind w:left="3600" w:hanging="360"/>
+      </w:pPr>
+    </w:lvl>
+    <w:lvl w:ilvl="5" w:tplc="0409001B" w:tentative="1">
+      <w:start w:val="1"/>
+      <w:numFmt w:val="lowerRoman"/>
+      <w:lvlText w:val="%6."/>
+      <w:lvlJc w:val="right"/>
+      <w:pPr>
+        <w:ind w:left="4320" w:hanging="180"/>
+      </w:pPr>
+    </w:lvl>
+    <w:lvl w:ilvl="6" w:tplc="0409000F" w:tentative="1">
+      <w:start w:val="1"/>
+      <w:numFmt w:val="decimal"/>
+      <w:lvlText w:val="%7."/>
+      <w:lvlJc w:val="left"/>
+      <w:pPr>
+        <w:ind w:left="5040" w:hanging="360"/>
+      </w:pPr>
+    </w:lvl>
+    <w:lvl w:ilvl="7" w:tplc="04090019" w:tentative="1">
+      <w:start w:val="1"/>
+      <w:numFmt w:val="lowerLetter"/>
+      <w:lvlText w:val="%8."/>
+      <w:lvlJc w:val="left"/>
+      <w:pPr>
+        <w:ind w:left="5760" w:hanging="360"/>
+      </w:pPr>
+    </w:lvl>
+    <w:lvl w:ilvl="8" w:tplc="0409001B" w:tentative="1">
+      <w:start w:val="1"/>
+      <w:numFmt w:val="lowerRoman"/>
+      <w:lvlText w:val="%9."/>
+      <w:lvlJc w:val="right"/>
+      <w:pPr>
+        <w:ind w:left="6480" w:hanging="180"/>
+      </w:pPr>
+    </w:lvl>
+  </w:abstractNum>
   <w:num w:numId="1">
+    <w:abstractNumId w:val="9"/>
+  </w:num>
+  <w:num w:numId="2">
+    <w:abstractNumId w:val="3"/>
+  </w:num>
+  <w:num w:numId="3">
+    <w:abstractNumId w:val="6"/>
+  </w:num>
+  <w:num w:numId="4">
+    <w:abstractNumId w:val="2"/>
+  </w:num>
+  <w:num w:numId="5">
+    <w:abstractNumId w:val="7"/>
+  </w:num>
+  <w:num w:numId="6">
     <w:abstractNumId w:val="5"/>
   </w:num>
-  <w:num w:numId="2">
+  <w:num w:numId="7">
+    <w:abstractNumId w:val="0"/>
+  </w:num>
+  <w:num w:numId="8">
     <w:abstractNumId w:val="1"/>
   </w:num>
-  <w:num w:numId="3">
-    <w:abstractNumId w:val="3"/>
+  <w:num w:numId="9">
+    <w:abstractNumId w:val="8"/>
   </w:num>
-  <w:num w:numId="4">
-    <w:abstractNumId w:val="0"/>
+  <w:num w:numId="10">
+    <w:abstractNumId w:val="11"/>
   </w:num>
-  <w:num w:numId="5">
+  <w:num w:numId="11">
+    <w:abstractNumId w:val="10"/>
+  </w:num>
+  <w:num w:numId="12">
     <w:abstractNumId w:val="4"/>
-  </w:num>
-  <w:num w:numId="6">
-    <w:abstractNumId w:val="2"/>
   </w:num>
 </w:numbering>
 </file>
 
 <file path=word/styles.xml><?xml version="1.0" encoding="utf-8"?>
-<w:styles xmlns:mc="http://schemas.openxmlformats.org/markup-compatibility/2006" xmlns:r="http://schemas.openxmlformats.org/officeDocument/2006/relationships" xmlns:w="http://schemas.openxmlformats.org/wordprocessingml/2006/main" xmlns:w14="http://schemas.microsoft.com/office/word/2010/wordml" xmlns:w15="http://schemas.microsoft.com/office/word/2012/wordml" xmlns:w16cid="http://schemas.microsoft.com/office/word/2016/wordml/cid" xmlns:w16se="http://schemas.microsoft.com/office/word/2015/wordml/symex" mc:Ignorable="w14 w15 w16se w16cid">
+<w:styles xmlns:mc="http://schemas.openxmlformats.org/markup-compatibility/2006" xmlns:r="http://schemas.openxmlformats.org/officeDocument/2006/relationships" xmlns:w="http://schemas.openxmlformats.org/wordprocessingml/2006/main" xmlns:w14="http://schemas.microsoft.com/office/word/2010/wordml" xmlns:w15="http://schemas.microsoft.com/office/word/2012/wordml" xmlns:w16cex="http://schemas.microsoft.com/office/word/2018/wordml/cex" xmlns:w16cid="http://schemas.microsoft.com/office/word/2016/wordml/cid" xmlns:w16="http://schemas.microsoft.com/office/word/2018/wordml" xmlns:w16se="http://schemas.microsoft.com/office/word/2015/wordml/symex" mc:Ignorable="w14 w15 w16se w16cid w16 w16cex">
   <w:docDefaults>
     <w:rPrDefault>
       <w:rPr>
@@ -3276,7 +5801,7 @@
       </w:pPr>
     </w:pPrDefault>
   </w:docDefaults>
-  <w:latentStyles w:defLockedState="0" w:defUIPriority="99" w:defSemiHidden="0" w:defUnhideWhenUsed="0" w:defQFormat="0" w:count="377">
+  <w:latentStyles w:defLockedState="0" w:defUIPriority="99" w:defSemiHidden="0" w:defUnhideWhenUsed="0" w:defQFormat="0" w:count="376">
     <w:lsdException w:name="Normal" w:uiPriority="0" w:qFormat="1"/>
     <w:lsdException w:name="heading 1" w:uiPriority="9" w:qFormat="1"/>
     <w:lsdException w:name="heading 2" w:semiHidden="1" w:uiPriority="9" w:unhideWhenUsed="1" w:qFormat="1"/>
@@ -3653,7 +6178,6 @@
     <w:lsdException w:name="Hashtag" w:semiHidden="1" w:unhideWhenUsed="1"/>
     <w:lsdException w:name="Unresolved Mention" w:semiHidden="1" w:unhideWhenUsed="1"/>
     <w:lsdException w:name="Smart Link" w:semiHidden="1" w:unhideWhenUsed="1"/>
-    <w:lsdException w:name="Smart Link Error" w:semiHidden="1" w:unhideWhenUsed="1"/>
   </w:latentStyles>
   <w:style w:type="paragraph" w:default="1" w:styleId="Normal">
     <w:name w:val="Normal"/>

</xml_diff>